<commit_message>
Mensaje descriptivo de los cambios realizados
</commit_message>
<xml_diff>
--- a/informative/Saber_Hacer_U2 - DWP.docx
+++ b/informative/Saber_Hacer_U2 - DWP.docx
@@ -1,6 +1,6 @@
 
 <file path=word/document.xml><?xml version="1.0" encoding="utf-8"?>
-<w:document xmlns:wpc="http://schemas.microsoft.com/office/word/2010/wordprocessingCanvas" xmlns:cx="http://schemas.microsoft.com/office/drawing/2014/chartex" xmlns:cx1="http://schemas.microsoft.com/office/drawing/2015/9/8/chartex" xmlns:cx2="http://schemas.microsoft.com/office/drawing/2015/10/21/chartex" xmlns:cx3="http://schemas.microsoft.com/office/drawing/2016/5/9/chartex" xmlns:cx4="http://schemas.microsoft.com/office/drawing/2016/5/10/chartex" xmlns:cx5="http://schemas.microsoft.com/office/drawing/2016/5/11/chartex" xmlns:cx6="http://schemas.microsoft.com/office/drawing/2016/5/12/chartex" xmlns:cx7="http://schemas.microsoft.com/office/drawing/2016/5/13/chartex" xmlns:cx8="http://schemas.microsoft.com/office/drawing/2016/5/14/chartex" xmlns:mc="http://schemas.openxmlformats.org/markup-compatibility/2006" xmlns:aink="http://schemas.microsoft.com/office/drawing/2016/ink" xmlns:am3d="http://schemas.microsoft.com/office/drawing/2017/model3d" xmlns:o="urn:schemas-microsoft-com:office:office" xmlns:r="http://schemas.openxmlformats.org/officeDocument/2006/relationships" xmlns:m="http://schemas.openxmlformats.org/officeDocument/2006/math" xmlns:v="urn:schemas-microsoft-com:vml" xmlns:wp14="http://schemas.microsoft.com/office/word/2010/wordprocessingDrawing" xmlns:wp="http://schemas.openxmlformats.org/drawingml/2006/wordprocessingDrawing" xmlns:w10="urn:schemas-microsoft-com:office:word" xmlns:w="http://schemas.openxmlformats.org/wordprocessingml/2006/main" xmlns:w14="http://schemas.microsoft.com/office/word/2010/wordml" xmlns:w15="http://schemas.microsoft.com/office/word/2012/wordml" xmlns:w16cex="http://schemas.microsoft.com/office/word/2018/wordml/cex" xmlns:w16cid="http://schemas.microsoft.com/office/word/2016/wordml/cid" xmlns:w16="http://schemas.microsoft.com/office/word/2018/wordml" xmlns:w16sdtdh="http://schemas.microsoft.com/office/word/2020/wordml/sdtdatahash" xmlns:w16se="http://schemas.microsoft.com/office/word/2015/wordml/symex" xmlns:wpg="http://schemas.microsoft.com/office/word/2010/wordprocessingGroup" xmlns:wpi="http://schemas.microsoft.com/office/word/2010/wordprocessingInk" xmlns:wne="http://schemas.microsoft.com/office/word/2006/wordml" xmlns:wps="http://schemas.microsoft.com/office/word/2010/wordprocessingShape" mc:Ignorable="w14 w15 w16se w16cid w16 w16cex w16sdtdh wp14">
+<w:document xmlns:wpc="http://schemas.microsoft.com/office/word/2010/wordprocessingCanvas" xmlns:mc="http://schemas.openxmlformats.org/markup-compatibility/2006" xmlns:o="urn:schemas-microsoft-com:office:office" xmlns:r="http://schemas.openxmlformats.org/officeDocument/2006/relationships" xmlns:m="http://schemas.openxmlformats.org/officeDocument/2006/math" xmlns:v="urn:schemas-microsoft-com:vml" xmlns:wp14="http://schemas.microsoft.com/office/word/2010/wordprocessingDrawing" xmlns:wp="http://schemas.openxmlformats.org/drawingml/2006/wordprocessingDrawing" xmlns:w10="urn:schemas-microsoft-com:office:word" xmlns:w="http://schemas.openxmlformats.org/wordprocessingml/2006/main" xmlns:w14="http://schemas.microsoft.com/office/word/2010/wordml" xmlns:w15="http://schemas.microsoft.com/office/word/2012/wordml" xmlns:wpg="http://schemas.microsoft.com/office/word/2010/wordprocessingGroup" xmlns:wpi="http://schemas.microsoft.com/office/word/2010/wordprocessingInk" xmlns:wne="http://schemas.microsoft.com/office/word/2006/wordml" xmlns:wps="http://schemas.microsoft.com/office/word/2010/wordprocessingShape" mc:Ignorable="w14 w15 wp14">
   <w:body>
     <w:p>
       <w:bookmarkStart w:id="0" w:name="_Hlk116907567"/>
@@ -318,6 +318,7 @@
           <w:sz w:val="32"/>
         </w:rPr>
       </w:pPr>
+      <w:proofErr w:type="spellStart"/>
       <w:r>
         <w:rPr>
           <w:rFonts w:ascii="Times New Roman" w:hAnsi="Times New Roman" w:cs="Times New Roman"/>
@@ -325,7 +326,17 @@
           <w:snapToGrid w:val="0"/>
           <w:sz w:val="32"/>
         </w:rPr>
-        <w:t>Ascención Mercado Herrera</w:t>
+        <w:t>Ascención</w:t>
+      </w:r>
+      <w:proofErr w:type="spellEnd"/>
+      <w:r>
+        <w:rPr>
+          <w:rFonts w:ascii="Times New Roman" w:hAnsi="Times New Roman" w:cs="Times New Roman"/>
+          <w:b/>
+          <w:snapToGrid w:val="0"/>
+          <w:sz w:val="32"/>
+        </w:rPr>
+        <w:t xml:space="preserve"> Mercado Herrera</w:t>
       </w:r>
     </w:p>
     <w:p>
@@ -596,7 +607,7 @@
               </wp:anchor>
             </w:drawing>
           </mc:Choice>
-          <mc:Fallback>
+          <mc:Fallback xmlns:w16se="http://schemas.microsoft.com/office/word/2015/wordml/symex" xmlns:w16sdtdh="http://schemas.microsoft.com/office/word/2020/wordml/sdtdatahash" xmlns:w16="http://schemas.microsoft.com/office/word/2018/wordml" xmlns:w16cid="http://schemas.microsoft.com/office/word/2016/wordml/cid" xmlns:w16cex="http://schemas.microsoft.com/office/word/2018/wordml/cex" xmlns:am3d="http://schemas.microsoft.com/office/drawing/2017/model3d" xmlns:aink="http://schemas.microsoft.com/office/drawing/2016/ink" xmlns:cx8="http://schemas.microsoft.com/office/drawing/2016/5/14/chartex" xmlns:cx7="http://schemas.microsoft.com/office/drawing/2016/5/13/chartex" xmlns:cx6="http://schemas.microsoft.com/office/drawing/2016/5/12/chartex" xmlns:cx5="http://schemas.microsoft.com/office/drawing/2016/5/11/chartex" xmlns:cx4="http://schemas.microsoft.com/office/drawing/2016/5/10/chartex" xmlns:cx3="http://schemas.microsoft.com/office/drawing/2016/5/9/chartex" xmlns:cx2="http://schemas.microsoft.com/office/drawing/2015/10/21/chartex" xmlns:cx1="http://schemas.microsoft.com/office/drawing/2015/9/8/chartex" xmlns:cx="http://schemas.microsoft.com/office/drawing/2014/chartex">
             <w:pict>
               <v:shapetype w14:anchorId="150F7DC6" id="_x0000_t202" coordsize="21600,21600" o:spt="202" path="m,l,21600r21600,l21600,xe">
                 <v:stroke joinstyle="miter"/>
@@ -780,7 +791,7 @@
               </wp:anchor>
             </w:drawing>
           </mc:Choice>
-          <mc:Fallback>
+          <mc:Fallback xmlns:w16se="http://schemas.microsoft.com/office/word/2015/wordml/symex" xmlns:w16sdtdh="http://schemas.microsoft.com/office/word/2020/wordml/sdtdatahash" xmlns:w16="http://schemas.microsoft.com/office/word/2018/wordml" xmlns:w16cid="http://schemas.microsoft.com/office/word/2016/wordml/cid" xmlns:w16cex="http://schemas.microsoft.com/office/word/2018/wordml/cex" xmlns:am3d="http://schemas.microsoft.com/office/drawing/2017/model3d" xmlns:aink="http://schemas.microsoft.com/office/drawing/2016/ink" xmlns:cx8="http://schemas.microsoft.com/office/drawing/2016/5/14/chartex" xmlns:cx7="http://schemas.microsoft.com/office/drawing/2016/5/13/chartex" xmlns:cx6="http://schemas.microsoft.com/office/drawing/2016/5/12/chartex" xmlns:cx5="http://schemas.microsoft.com/office/drawing/2016/5/11/chartex" xmlns:cx4="http://schemas.microsoft.com/office/drawing/2016/5/10/chartex" xmlns:cx3="http://schemas.microsoft.com/office/drawing/2016/5/9/chartex" xmlns:cx2="http://schemas.microsoft.com/office/drawing/2015/10/21/chartex" xmlns:cx1="http://schemas.microsoft.com/office/drawing/2015/9/8/chartex" xmlns:cx="http://schemas.microsoft.com/office/drawing/2014/chartex">
             <w:pict>
               <v:shape w14:anchorId="01D5EF62" id="Text Box 7" o:spid="_x0000_s1027" type="#_x0000_t202" style="position:absolute;left:0;text-align:left;margin-left:-26pt;margin-top:23.3pt;width:227.4pt;height:21pt;z-index:251659264;visibility:visible;mso-wrap-style:square;mso-width-percent:400;mso-height-percent:200;mso-wrap-distance-left:9pt;mso-wrap-distance-top:0;mso-wrap-distance-right:9pt;mso-wrap-distance-bottom:0;mso-position-horizontal:absolute;mso-position-horizontal-relative:text;mso-position-vertical:absolute;mso-position-vertical-relative:text;mso-width-percent:400;mso-height-percent:200;mso-width-relative:margin;mso-height-relative:margin;v-text-anchor:top" o:gfxdata="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" stroked="f">
                 <v:textbox style="mso-fit-shape-to-text:t">
@@ -845,7 +856,7 @@
       <w:sdtContent>
         <w:p>
           <w:pPr>
-            <w:pStyle w:val="TtuloTDC"/>
+            <w:pStyle w:val="TtulodeTDC"/>
           </w:pPr>
           <w:r>
             <w:rPr>
@@ -1462,15 +1473,9 @@
     <w:p>
       <w:pPr>
         <w:pStyle w:val="Ttulo1"/>
-        <w:rPr>
-          <w:lang w:val="en-US"/>
-        </w:rPr>
       </w:pPr>
       <w:bookmarkStart w:id="1" w:name="_Toc170673020"/>
       <w:r>
-        <w:rPr>
-          <w:lang w:val="en-US"/>
-        </w:rPr>
         <w:t>Código.</w:t>
       </w:r>
       <w:bookmarkEnd w:id="1"/>
@@ -1646,104 +1651,6 @@
           <w:lang w:eastAsia="es-MX"/>
         </w:rPr>
       </w:pPr>
-    </w:p>
-    <w:p>
-      <w:pPr>
-        <w:tabs>
-          <w:tab w:val="left" w:pos="1260"/>
-        </w:tabs>
-        <w:rPr>
-          <w:rFonts w:ascii="Arial" w:eastAsia="Times New Roman" w:hAnsi="Arial" w:cs="Arial"/>
-          <w:color w:val="000000" w:themeColor="text1"/>
-          <w:lang w:eastAsia="es-MX"/>
-        </w:rPr>
-      </w:pPr>
-    </w:p>
-    <w:p>
-      <w:pPr>
-        <w:pStyle w:val="Ttulo2"/>
-        <w:rPr>
-          <w:rFonts w:eastAsia="Times New Roman"/>
-          <w:lang w:eastAsia="es-MX"/>
-        </w:rPr>
-      </w:pPr>
-      <w:r>
-        <w:rPr>
-          <w:rFonts w:eastAsia="Times New Roman"/>
-          <w:lang w:eastAsia="es-MX"/>
-        </w:rPr>
-        <w:t>Eventos del mouse.</w:t>
-      </w:r>
-    </w:p>
-    <w:p>
-      <w:pPr>
-        <w:tabs>
-          <w:tab w:val="left" w:pos="1260"/>
-        </w:tabs>
-        <w:rPr>
-          <w:rFonts w:ascii="Arial" w:eastAsia="Times New Roman" w:hAnsi="Arial" w:cs="Arial"/>
-          <w:color w:val="000000" w:themeColor="text1"/>
-          <w:lang w:eastAsia="es-MX"/>
-        </w:rPr>
-      </w:pPr>
-      <w:r>
-        <w:rPr>
-          <w:rFonts w:ascii="Arial" w:eastAsia="Times New Roman" w:hAnsi="Arial" w:cs="Arial"/>
-          <w:color w:val="000000" w:themeColor="text1"/>
-          <w:lang w:eastAsia="es-MX"/>
-        </w:rPr>
-        <w:t>Index.html</w:t>
-      </w:r>
-    </w:p>
-    <w:p>
-      <w:pPr>
-        <w:tabs>
-          <w:tab w:val="left" w:pos="1260"/>
-        </w:tabs>
-        <w:rPr>
-          <w:rFonts w:ascii="Arial" w:eastAsia="Times New Roman" w:hAnsi="Arial" w:cs="Arial"/>
-          <w:color w:val="000000" w:themeColor="text1"/>
-          <w:lang w:eastAsia="es-MX"/>
-        </w:rPr>
-      </w:pPr>
-      <w:r>
-        <w:rPr>
-          <w:rFonts w:ascii="Arial" w:eastAsia="Times New Roman" w:hAnsi="Arial" w:cs="Arial"/>
-          <w:color w:val="000000" w:themeColor="text1"/>
-          <w:lang w:eastAsia="es-MX"/>
-        </w:rPr>
-        <w:t xml:space="preserve">En el formulario de contacto se optó por agregar eventos del mouse como por ejemplo el click el </w:t>
-      </w:r>
-      <w:proofErr w:type="gramStart"/>
-      <w:r>
-        <w:rPr>
-          <w:rFonts w:ascii="Arial" w:eastAsia="Times New Roman" w:hAnsi="Arial" w:cs="Arial"/>
-          <w:color w:val="000000" w:themeColor="text1"/>
-          <w:lang w:eastAsia="es-MX"/>
-        </w:rPr>
-        <w:t>cual</w:t>
-      </w:r>
-      <w:proofErr w:type="gramEnd"/>
-      <w:r>
-        <w:rPr>
-          <w:rFonts w:ascii="Arial" w:eastAsia="Times New Roman" w:hAnsi="Arial" w:cs="Arial"/>
-          <w:color w:val="000000" w:themeColor="text1"/>
-          <w:lang w:eastAsia="es-MX"/>
-        </w:rPr>
-        <w:t xml:space="preserve"> al momento de presionar el botón de enviar mensaje, este manda el mensaje e informa con un cuadro de dialogo arriba de la ventana que dice que se ha presionado ese botón y también se utilizo el mousedown el cual al presionarlo cambiará de color para hacer saber al usuario que ha sido presionado.</w:t>
-      </w:r>
-    </w:p>
-    <w:p>
-      <w:pPr>
-        <w:tabs>
-          <w:tab w:val="left" w:pos="1260"/>
-        </w:tabs>
-        <w:rPr>
-          <w:rFonts w:ascii="Arial" w:eastAsia="Times New Roman" w:hAnsi="Arial" w:cs="Arial"/>
-          <w:color w:val="000000" w:themeColor="text1"/>
-          <w:lang w:eastAsia="es-MX"/>
-        </w:rPr>
-      </w:pPr>
       <w:r>
         <w:rPr>
           <w:rFonts w:ascii="Arial" w:eastAsia="Times New Roman" w:hAnsi="Arial" w:cs="Arial"/>
@@ -1751,10 +1658,10 @@
           <w:lang w:eastAsia="es-MX"/>
         </w:rPr>
         <w:drawing>
-          <wp:inline distT="0" distB="0" distL="0" distR="0" wp14:anchorId="1A00B2B0" wp14:editId="4D83F971">
-            <wp:extent cx="4648200" cy="2362338"/>
+          <wp:inline distT="0" distB="0" distL="0" distR="0" wp14:anchorId="025D4E51" wp14:editId="31F1E7F8">
+            <wp:extent cx="5943600" cy="3209290"/>
             <wp:effectExtent l="0" t="0" r="0" b="0"/>
-            <wp:docPr id="15" name="Imagen 15"/>
+            <wp:docPr id="3" name="Imagen 3"/>
             <wp:cNvGraphicFramePr>
               <a:graphicFrameLocks xmlns:a="http://schemas.openxmlformats.org/drawingml/2006/main" noChangeAspect="1"/>
             </wp:cNvGraphicFramePr>
@@ -1774,7 +1681,7 @@
                   <pic:spPr>
                     <a:xfrm>
                       <a:off x="0" y="0"/>
-                      <a:ext cx="4661512" cy="2369103"/>
+                      <a:ext cx="5943600" cy="3209290"/>
                     </a:xfrm>
                     <a:prstGeom prst="rect">
                       <a:avLst/>
@@ -1792,24 +1699,116 @@
         <w:tabs>
           <w:tab w:val="left" w:pos="1260"/>
         </w:tabs>
-        <w:rPr>
-          <w:rFonts w:ascii="Arial" w:eastAsia="Times New Roman" w:hAnsi="Arial" w:cs="Arial"/>
-          <w:color w:val="000000" w:themeColor="text1"/>
-          <w:lang w:eastAsia="es-MX"/>
-        </w:rPr>
-      </w:pPr>
-      <w:r>
-        <w:rPr>
-          <w:rFonts w:ascii="Arial" w:eastAsia="Times New Roman" w:hAnsi="Arial" w:cs="Arial"/>
-          <w:color w:val="000000" w:themeColor="text1"/>
-          <w:lang w:eastAsia="es-MX"/>
-        </w:rPr>
-        <w:lastRenderedPageBreak/>
+        <w:spacing w:before="240"/>
+        <w:rPr>
+          <w:rFonts w:ascii="Arial" w:eastAsia="Times New Roman" w:hAnsi="Arial" w:cs="Arial"/>
+          <w:color w:val="000000" w:themeColor="text1"/>
+          <w:lang w:eastAsia="es-MX"/>
+        </w:rPr>
+      </w:pPr>
+      <w:r>
+        <w:rPr>
+          <w:rFonts w:ascii="Arial" w:eastAsia="Times New Roman" w:hAnsi="Arial" w:cs="Arial"/>
+          <w:color w:val="000000" w:themeColor="text1"/>
+          <w:lang w:eastAsia="es-MX"/>
+        </w:rPr>
+        <w:t xml:space="preserve">Se </w:t>
+      </w:r>
+      <w:proofErr w:type="spellStart"/>
+      <w:r>
+        <w:rPr>
+          <w:rFonts w:ascii="Arial" w:eastAsia="Times New Roman" w:hAnsi="Arial" w:cs="Arial"/>
+          <w:color w:val="000000" w:themeColor="text1"/>
+          <w:lang w:eastAsia="es-MX"/>
+        </w:rPr>
+        <w:t>agrego</w:t>
+      </w:r>
+      <w:proofErr w:type="spellEnd"/>
+      <w:r>
+        <w:rPr>
+          <w:rFonts w:ascii="Arial" w:eastAsia="Times New Roman" w:hAnsi="Arial" w:cs="Arial"/>
+          <w:color w:val="000000" w:themeColor="text1"/>
+          <w:lang w:eastAsia="es-MX"/>
+        </w:rPr>
+        <w:t xml:space="preserve"> una Alerta para que al momento de que el Usuario se registre salga el mensaje de que “Se </w:t>
+      </w:r>
+      <w:proofErr w:type="spellStart"/>
+      <w:r>
+        <w:rPr>
+          <w:rFonts w:ascii="Arial" w:eastAsia="Times New Roman" w:hAnsi="Arial" w:cs="Arial"/>
+          <w:color w:val="000000" w:themeColor="text1"/>
+          <w:lang w:eastAsia="es-MX"/>
+        </w:rPr>
+        <w:t>registro</w:t>
+      </w:r>
+      <w:proofErr w:type="spellEnd"/>
+      <w:r>
+        <w:rPr>
+          <w:rFonts w:ascii="Arial" w:eastAsia="Times New Roman" w:hAnsi="Arial" w:cs="Arial"/>
+          <w:color w:val="000000" w:themeColor="text1"/>
+          <w:lang w:eastAsia="es-MX"/>
+        </w:rPr>
+        <w:t xml:space="preserve"> el usuario con éxito” si no se cumplen con los pasos no sale el mensaje </w:t>
+      </w:r>
+    </w:p>
+    <w:p>
+      <w:pPr>
+        <w:tabs>
+          <w:tab w:val="left" w:pos="1260"/>
+        </w:tabs>
+        <w:rPr>
+          <w:rFonts w:ascii="Arial" w:eastAsia="Times New Roman" w:hAnsi="Arial" w:cs="Arial"/>
+          <w:color w:val="000000" w:themeColor="text1"/>
+          <w:lang w:eastAsia="es-MX"/>
+        </w:rPr>
+      </w:pPr>
+    </w:p>
+    <w:p>
+      <w:pPr>
+        <w:tabs>
+          <w:tab w:val="left" w:pos="1260"/>
+        </w:tabs>
+        <w:rPr>
+          <w:rFonts w:ascii="Arial" w:eastAsia="Times New Roman" w:hAnsi="Arial" w:cs="Arial"/>
+          <w:color w:val="000000" w:themeColor="text1"/>
+          <w:lang w:eastAsia="es-MX"/>
+        </w:rPr>
+      </w:pPr>
+    </w:p>
+    <w:p>
+      <w:pPr>
+        <w:tabs>
+          <w:tab w:val="left" w:pos="1260"/>
+        </w:tabs>
+        <w:rPr>
+          <w:rFonts w:ascii="Arial" w:eastAsia="Times New Roman" w:hAnsi="Arial" w:cs="Arial"/>
+          <w:color w:val="000000" w:themeColor="text1"/>
+          <w:lang w:eastAsia="es-MX"/>
+        </w:rPr>
+      </w:pPr>
+    </w:p>
+    <w:p>
+      <w:pPr>
+        <w:tabs>
+          <w:tab w:val="left" w:pos="1260"/>
+        </w:tabs>
+        <w:rPr>
+          <w:rFonts w:ascii="Arial" w:eastAsia="Times New Roman" w:hAnsi="Arial" w:cs="Arial"/>
+          <w:color w:val="000000" w:themeColor="text1"/>
+          <w:lang w:eastAsia="es-MX"/>
+        </w:rPr>
+      </w:pPr>
+      <w:r>
+        <w:rPr>
+          <w:rFonts w:ascii="Arial" w:eastAsia="Times New Roman" w:hAnsi="Arial" w:cs="Arial"/>
+          <w:color w:val="000000" w:themeColor="text1"/>
+          <w:lang w:eastAsia="es-MX"/>
+        </w:rPr>
         <w:drawing>
-          <wp:inline distT="0" distB="0" distL="0" distR="0" wp14:anchorId="439697D5" wp14:editId="0E584241">
-            <wp:extent cx="5943600" cy="2981325"/>
-            <wp:effectExtent l="0" t="0" r="0" b="9525"/>
-            <wp:docPr id="16" name="Imagen 16"/>
+          <wp:inline distT="0" distB="0" distL="0" distR="0" wp14:anchorId="0C0495C4" wp14:editId="2D29E6C6">
+            <wp:extent cx="5943600" cy="3194685"/>
+            <wp:effectExtent l="0" t="0" r="0" b="5715"/>
+            <wp:docPr id="5" name="Imagen 5"/>
             <wp:cNvGraphicFramePr>
               <a:graphicFrameLocks xmlns:a="http://schemas.openxmlformats.org/drawingml/2006/main" noChangeAspect="1"/>
             </wp:cNvGraphicFramePr>
@@ -1829,7 +1828,7 @@
                   <pic:spPr>
                     <a:xfrm>
                       <a:off x="0" y="0"/>
-                      <a:ext cx="5943600" cy="2981325"/>
+                      <a:ext cx="5943600" cy="3194685"/>
                     </a:xfrm>
                     <a:prstGeom prst="rect">
                       <a:avLst/>
@@ -1859,31 +1858,337 @@
           <w:color w:val="000000" w:themeColor="text1"/>
           <w:lang w:eastAsia="es-MX"/>
         </w:rPr>
-        <w:t>Se agregó como adicional la opción de mostrar/ocultar elementos en este caso ocultar el texto que incluyen las imágenes de los productos, al pasar el mouse por encima de cada imagen se mostrará el texto correspondiente y al quitar el mouse se volverá a quitar.</w:t>
-      </w:r>
-    </w:p>
-    <w:p>
-      <w:pPr>
-        <w:tabs>
-          <w:tab w:val="left" w:pos="1260"/>
-        </w:tabs>
-        <w:rPr>
-          <w:rFonts w:ascii="Arial" w:eastAsia="Times New Roman" w:hAnsi="Arial" w:cs="Arial"/>
-          <w:color w:val="000000" w:themeColor="text1"/>
-          <w:lang w:eastAsia="es-MX"/>
-        </w:rPr>
-      </w:pPr>
-      <w:r>
-        <w:rPr>
-          <w:rFonts w:ascii="Arial" w:eastAsia="Times New Roman" w:hAnsi="Arial" w:cs="Arial"/>
+        <w:t xml:space="preserve">Se </w:t>
+      </w:r>
+      <w:proofErr w:type="spellStart"/>
+      <w:r>
+        <w:rPr>
+          <w:rFonts w:ascii="Arial" w:eastAsia="Times New Roman" w:hAnsi="Arial" w:cs="Arial"/>
+          <w:color w:val="000000" w:themeColor="text1"/>
+          <w:lang w:eastAsia="es-MX"/>
+        </w:rPr>
+        <w:t>agrego</w:t>
+      </w:r>
+      <w:proofErr w:type="spellEnd"/>
+      <w:r>
+        <w:rPr>
+          <w:rFonts w:ascii="Arial" w:eastAsia="Times New Roman" w:hAnsi="Arial" w:cs="Arial"/>
+          <w:color w:val="000000" w:themeColor="text1"/>
+          <w:lang w:eastAsia="es-MX"/>
+        </w:rPr>
+        <w:t xml:space="preserve"> otra alerta para que salga el mensaje de que se tiene que validar el </w:t>
+      </w:r>
+      <w:proofErr w:type="spellStart"/>
+      <w:r>
+        <w:rPr>
+          <w:rFonts w:ascii="Arial" w:eastAsia="Times New Roman" w:hAnsi="Arial" w:cs="Arial"/>
+          <w:color w:val="000000" w:themeColor="text1"/>
+          <w:lang w:eastAsia="es-MX"/>
+        </w:rPr>
+        <w:t>captcha</w:t>
+      </w:r>
+      <w:proofErr w:type="spellEnd"/>
+      <w:r>
+        <w:rPr>
+          <w:rFonts w:ascii="Arial" w:eastAsia="Times New Roman" w:hAnsi="Arial" w:cs="Arial"/>
+          <w:color w:val="000000" w:themeColor="text1"/>
+          <w:lang w:eastAsia="es-MX"/>
+        </w:rPr>
+        <w:t xml:space="preserve"> usando Ajax </w:t>
+      </w:r>
+    </w:p>
+    <w:p>
+      <w:pPr>
+        <w:tabs>
+          <w:tab w:val="left" w:pos="1260"/>
+        </w:tabs>
+        <w:rPr>
+          <w:rFonts w:ascii="Arial" w:eastAsia="Times New Roman" w:hAnsi="Arial" w:cs="Arial"/>
+          <w:color w:val="000000" w:themeColor="text1"/>
+          <w:lang w:eastAsia="es-MX"/>
+        </w:rPr>
+      </w:pPr>
+    </w:p>
+    <w:p>
+      <w:pPr>
+        <w:tabs>
+          <w:tab w:val="left" w:pos="1260"/>
+        </w:tabs>
+        <w:rPr>
+          <w:rFonts w:ascii="Arial" w:eastAsia="Times New Roman" w:hAnsi="Arial" w:cs="Arial"/>
+          <w:color w:val="000000" w:themeColor="text1"/>
+          <w:lang w:eastAsia="es-MX"/>
+        </w:rPr>
+      </w:pPr>
+    </w:p>
+    <w:p>
+      <w:pPr>
+        <w:tabs>
+          <w:tab w:val="left" w:pos="1260"/>
+        </w:tabs>
+        <w:rPr>
+          <w:rFonts w:ascii="Arial" w:eastAsia="Times New Roman" w:hAnsi="Arial" w:cs="Arial"/>
+          <w:color w:val="000000" w:themeColor="text1"/>
+          <w:lang w:eastAsia="es-MX"/>
+        </w:rPr>
+      </w:pPr>
+    </w:p>
+    <w:p>
+      <w:pPr>
+        <w:tabs>
+          <w:tab w:val="left" w:pos="1260"/>
+        </w:tabs>
+        <w:rPr>
+          <w:rFonts w:ascii="Arial" w:eastAsia="Times New Roman" w:hAnsi="Arial" w:cs="Arial"/>
+          <w:color w:val="000000" w:themeColor="text1"/>
+          <w:lang w:eastAsia="es-MX"/>
+        </w:rPr>
+      </w:pPr>
+    </w:p>
+    <w:p>
+      <w:pPr>
+        <w:tabs>
+          <w:tab w:val="left" w:pos="1260"/>
+        </w:tabs>
+        <w:rPr>
+          <w:rFonts w:ascii="Arial" w:eastAsia="Times New Roman" w:hAnsi="Arial" w:cs="Arial"/>
+          <w:color w:val="000000" w:themeColor="text1"/>
+          <w:lang w:eastAsia="es-MX"/>
+        </w:rPr>
+      </w:pPr>
+    </w:p>
+    <w:p>
+      <w:pPr>
+        <w:tabs>
+          <w:tab w:val="left" w:pos="1260"/>
+        </w:tabs>
+        <w:rPr>
+          <w:rFonts w:ascii="Arial" w:eastAsia="Times New Roman" w:hAnsi="Arial" w:cs="Arial"/>
+          <w:color w:val="000000" w:themeColor="text1"/>
+          <w:lang w:eastAsia="es-MX"/>
+        </w:rPr>
+      </w:pPr>
+    </w:p>
+    <w:p>
+      <w:pPr>
+        <w:tabs>
+          <w:tab w:val="left" w:pos="1260"/>
+        </w:tabs>
+        <w:rPr>
+          <w:rFonts w:ascii="Arial" w:eastAsia="Times New Roman" w:hAnsi="Arial" w:cs="Arial"/>
+          <w:color w:val="000000" w:themeColor="text1"/>
+          <w:lang w:eastAsia="es-MX"/>
+        </w:rPr>
+      </w:pPr>
+    </w:p>
+    <w:p>
+      <w:pPr>
+        <w:tabs>
+          <w:tab w:val="left" w:pos="1260"/>
+        </w:tabs>
+        <w:rPr>
+          <w:rFonts w:ascii="Arial" w:eastAsia="Times New Roman" w:hAnsi="Arial" w:cs="Arial"/>
+          <w:color w:val="000000" w:themeColor="text1"/>
+          <w:lang w:eastAsia="es-MX"/>
+        </w:rPr>
+      </w:pPr>
+    </w:p>
+    <w:p>
+      <w:pPr>
+        <w:tabs>
+          <w:tab w:val="left" w:pos="1260"/>
+        </w:tabs>
+        <w:rPr>
+          <w:rFonts w:ascii="Arial" w:eastAsia="Times New Roman" w:hAnsi="Arial" w:cs="Arial"/>
+          <w:color w:val="000000" w:themeColor="text1"/>
+          <w:lang w:eastAsia="es-MX"/>
+        </w:rPr>
+      </w:pPr>
+    </w:p>
+    <w:p>
+      <w:pPr>
+        <w:tabs>
+          <w:tab w:val="left" w:pos="1260"/>
+        </w:tabs>
+        <w:rPr>
+          <w:rFonts w:ascii="Arial" w:eastAsia="Times New Roman" w:hAnsi="Arial" w:cs="Arial"/>
+          <w:color w:val="000000" w:themeColor="text1"/>
+          <w:lang w:eastAsia="es-MX"/>
+        </w:rPr>
+      </w:pPr>
+    </w:p>
+    <w:p>
+      <w:pPr>
+        <w:tabs>
+          <w:tab w:val="left" w:pos="1260"/>
+        </w:tabs>
+        <w:rPr>
+          <w:rFonts w:ascii="Arial" w:eastAsia="Times New Roman" w:hAnsi="Arial" w:cs="Arial"/>
+          <w:color w:val="000000" w:themeColor="text1"/>
+          <w:lang w:eastAsia="es-MX"/>
+        </w:rPr>
+      </w:pPr>
+    </w:p>
+    <w:p>
+      <w:pPr>
+        <w:tabs>
+          <w:tab w:val="left" w:pos="1260"/>
+        </w:tabs>
+        <w:rPr>
+          <w:rFonts w:ascii="Arial" w:eastAsia="Times New Roman" w:hAnsi="Arial" w:cs="Arial"/>
+          <w:color w:val="000000" w:themeColor="text1"/>
+          <w:lang w:eastAsia="es-MX"/>
+        </w:rPr>
+      </w:pPr>
+    </w:p>
+    <w:p>
+      <w:pPr>
+        <w:tabs>
+          <w:tab w:val="left" w:pos="1260"/>
+        </w:tabs>
+        <w:rPr>
+          <w:rFonts w:ascii="Arial" w:eastAsia="Times New Roman" w:hAnsi="Arial" w:cs="Arial"/>
+          <w:color w:val="000000" w:themeColor="text1"/>
+          <w:lang w:eastAsia="es-MX"/>
+        </w:rPr>
+      </w:pPr>
+      <w:bookmarkStart w:id="6" w:name="_GoBack"/>
+      <w:bookmarkEnd w:id="6"/>
+    </w:p>
+    <w:p>
+      <w:pPr>
+        <w:pStyle w:val="Ttulo2"/>
+        <w:rPr>
+          <w:rFonts w:eastAsia="Times New Roman"/>
+          <w:lang w:eastAsia="es-MX"/>
+        </w:rPr>
+      </w:pPr>
+      <w:r>
+        <w:rPr>
+          <w:rFonts w:eastAsia="Times New Roman"/>
+          <w:lang w:eastAsia="es-MX"/>
+        </w:rPr>
+        <w:lastRenderedPageBreak/>
+        <w:t>Eventos del mouse.</w:t>
+      </w:r>
+    </w:p>
+    <w:p>
+      <w:pPr>
+        <w:tabs>
+          <w:tab w:val="left" w:pos="1260"/>
+        </w:tabs>
+        <w:rPr>
+          <w:rFonts w:ascii="Arial" w:eastAsia="Times New Roman" w:hAnsi="Arial" w:cs="Arial"/>
+          <w:color w:val="000000" w:themeColor="text1"/>
+          <w:lang w:eastAsia="es-MX"/>
+        </w:rPr>
+      </w:pPr>
+      <w:r>
+        <w:rPr>
+          <w:rFonts w:ascii="Arial" w:eastAsia="Times New Roman" w:hAnsi="Arial" w:cs="Arial"/>
+          <w:color w:val="000000" w:themeColor="text1"/>
+          <w:lang w:eastAsia="es-MX"/>
+        </w:rPr>
+        <w:t>Index.html</w:t>
+      </w:r>
+    </w:p>
+    <w:p>
+      <w:pPr>
+        <w:tabs>
+          <w:tab w:val="left" w:pos="1260"/>
+        </w:tabs>
+        <w:rPr>
+          <w:rFonts w:ascii="Arial" w:eastAsia="Times New Roman" w:hAnsi="Arial" w:cs="Arial"/>
+          <w:color w:val="000000" w:themeColor="text1"/>
+          <w:lang w:eastAsia="es-MX"/>
+        </w:rPr>
+      </w:pPr>
+      <w:r>
+        <w:rPr>
+          <w:rFonts w:ascii="Arial" w:eastAsia="Times New Roman" w:hAnsi="Arial" w:cs="Arial"/>
+          <w:color w:val="000000" w:themeColor="text1"/>
+          <w:lang w:eastAsia="es-MX"/>
+        </w:rPr>
+        <w:t xml:space="preserve">En el formulario de contacto se optó por agregar eventos del mouse como por ejemplo el </w:t>
+      </w:r>
+      <w:proofErr w:type="spellStart"/>
+      <w:r>
+        <w:rPr>
+          <w:rFonts w:ascii="Arial" w:eastAsia="Times New Roman" w:hAnsi="Arial" w:cs="Arial"/>
+          <w:color w:val="000000" w:themeColor="text1"/>
+          <w:lang w:eastAsia="es-MX"/>
+        </w:rPr>
+        <w:t>click</w:t>
+      </w:r>
+      <w:proofErr w:type="spellEnd"/>
+      <w:r>
+        <w:rPr>
+          <w:rFonts w:ascii="Arial" w:eastAsia="Times New Roman" w:hAnsi="Arial" w:cs="Arial"/>
+          <w:color w:val="000000" w:themeColor="text1"/>
+          <w:lang w:eastAsia="es-MX"/>
+        </w:rPr>
+        <w:t xml:space="preserve"> el cual al momento de presionar el botón de enviar mensaje, este manda el mensaje e informa con un cuadro de dialogo arriba de la ventana que dice que se ha presionado ese botón y también se </w:t>
+      </w:r>
+      <w:proofErr w:type="spellStart"/>
+      <w:r>
+        <w:rPr>
+          <w:rFonts w:ascii="Arial" w:eastAsia="Times New Roman" w:hAnsi="Arial" w:cs="Arial"/>
+          <w:color w:val="000000" w:themeColor="text1"/>
+          <w:lang w:eastAsia="es-MX"/>
+        </w:rPr>
+        <w:t>utilizo</w:t>
+      </w:r>
+      <w:proofErr w:type="spellEnd"/>
+      <w:r>
+        <w:rPr>
+          <w:rFonts w:ascii="Arial" w:eastAsia="Times New Roman" w:hAnsi="Arial" w:cs="Arial"/>
+          <w:color w:val="000000" w:themeColor="text1"/>
+          <w:lang w:eastAsia="es-MX"/>
+        </w:rPr>
+        <w:t xml:space="preserve"> el </w:t>
+      </w:r>
+      <w:proofErr w:type="spellStart"/>
+      <w:r>
+        <w:rPr>
+          <w:rFonts w:ascii="Arial" w:eastAsia="Times New Roman" w:hAnsi="Arial" w:cs="Arial"/>
+          <w:color w:val="000000" w:themeColor="text1"/>
+          <w:lang w:eastAsia="es-MX"/>
+        </w:rPr>
+        <w:t>mousedown</w:t>
+      </w:r>
+      <w:proofErr w:type="spellEnd"/>
+      <w:r>
+        <w:rPr>
+          <w:rFonts w:ascii="Arial" w:eastAsia="Times New Roman" w:hAnsi="Arial" w:cs="Arial"/>
+          <w:color w:val="000000" w:themeColor="text1"/>
+          <w:lang w:eastAsia="es-MX"/>
+        </w:rPr>
+        <w:t xml:space="preserve"> el cual al presionarlo cambiará de color para hacer saber al usuario que ha sido presionado.</w:t>
+      </w:r>
+    </w:p>
+    <w:p>
+      <w:pPr>
+        <w:tabs>
+          <w:tab w:val="left" w:pos="1260"/>
+        </w:tabs>
+        <w:rPr>
+          <w:rFonts w:ascii="Arial" w:eastAsia="Times New Roman" w:hAnsi="Arial" w:cs="Arial"/>
+          <w:color w:val="000000" w:themeColor="text1"/>
+          <w:lang w:eastAsia="es-MX"/>
+        </w:rPr>
+      </w:pPr>
+      <w:r>
+        <w:rPr>
+          <w:rFonts w:ascii="Arial" w:eastAsia="Times New Roman" w:hAnsi="Arial" w:cs="Arial"/>
+          <w:noProof/>
           <w:color w:val="000000" w:themeColor="text1"/>
           <w:lang w:eastAsia="es-MX"/>
         </w:rPr>
         <w:drawing>
-          <wp:inline distT="0" distB="0" distL="0" distR="0" wp14:anchorId="0C233984" wp14:editId="40C25C25">
-            <wp:extent cx="5943600" cy="2812415"/>
-            <wp:effectExtent l="0" t="0" r="0" b="6985"/>
-            <wp:docPr id="1" name="Imagen 1"/>
+          <wp:inline distT="0" distB="0" distL="0" distR="0" wp14:anchorId="1A00B2B0" wp14:editId="4D83F971">
+            <wp:extent cx="4648200" cy="2362338"/>
+            <wp:effectExtent l="0" t="0" r="0" b="0"/>
+            <wp:docPr id="15" name="Imagen 15"/>
             <wp:cNvGraphicFramePr>
               <a:graphicFrameLocks xmlns:a="http://schemas.openxmlformats.org/drawingml/2006/main" noChangeAspect="1"/>
             </wp:cNvGraphicFramePr>
@@ -1903,7 +2208,7 @@
                   <pic:spPr>
                     <a:xfrm>
                       <a:off x="0" y="0"/>
-                      <a:ext cx="5943600" cy="2812415"/>
+                      <a:ext cx="4661512" cy="2369103"/>
                     </a:xfrm>
                     <a:prstGeom prst="rect">
                       <a:avLst/>
@@ -1930,15 +2235,15 @@
       <w:r>
         <w:rPr>
           <w:rFonts w:ascii="Arial" w:eastAsia="Times New Roman" w:hAnsi="Arial" w:cs="Arial"/>
-          <w:color w:val="000000" w:themeColor="text1"/>
-          <w:lang w:eastAsia="es-MX"/>
-        </w:rPr>
-        <w:lastRenderedPageBreak/>
+          <w:noProof/>
+          <w:color w:val="000000" w:themeColor="text1"/>
+          <w:lang w:eastAsia="es-MX"/>
+        </w:rPr>
         <w:drawing>
-          <wp:inline distT="0" distB="0" distL="0" distR="0" wp14:anchorId="5DEEFBF1" wp14:editId="38D0A6FC">
-            <wp:extent cx="5943600" cy="2823210"/>
-            <wp:effectExtent l="0" t="0" r="0" b="0"/>
-            <wp:docPr id="7" name="Imagen 7"/>
+          <wp:inline distT="0" distB="0" distL="0" distR="0" wp14:anchorId="439697D5" wp14:editId="0E584241">
+            <wp:extent cx="5943600" cy="2981325"/>
+            <wp:effectExtent l="0" t="0" r="0" b="9525"/>
+            <wp:docPr id="16" name="Imagen 16"/>
             <wp:cNvGraphicFramePr>
               <a:graphicFrameLocks xmlns:a="http://schemas.openxmlformats.org/drawingml/2006/main" noChangeAspect="1"/>
             </wp:cNvGraphicFramePr>
@@ -1958,6 +2263,137 @@
                   <pic:spPr>
                     <a:xfrm>
                       <a:off x="0" y="0"/>
+                      <a:ext cx="5943600" cy="2981325"/>
+                    </a:xfrm>
+                    <a:prstGeom prst="rect">
+                      <a:avLst/>
+                    </a:prstGeom>
+                  </pic:spPr>
+                </pic:pic>
+              </a:graphicData>
+            </a:graphic>
+          </wp:inline>
+        </w:drawing>
+      </w:r>
+    </w:p>
+    <w:p>
+      <w:pPr>
+        <w:tabs>
+          <w:tab w:val="left" w:pos="1260"/>
+        </w:tabs>
+        <w:rPr>
+          <w:rFonts w:ascii="Arial" w:eastAsia="Times New Roman" w:hAnsi="Arial" w:cs="Arial"/>
+          <w:color w:val="000000" w:themeColor="text1"/>
+          <w:lang w:eastAsia="es-MX"/>
+        </w:rPr>
+      </w:pPr>
+      <w:r>
+        <w:rPr>
+          <w:rFonts w:ascii="Arial" w:eastAsia="Times New Roman" w:hAnsi="Arial" w:cs="Arial"/>
+          <w:color w:val="000000" w:themeColor="text1"/>
+          <w:lang w:eastAsia="es-MX"/>
+        </w:rPr>
+        <w:t>Se agregó como adicional la opción de mostrar/ocultar elementos en este caso ocultar el texto que incluyen las imágenes de los productos, al pasar el mouse por encima de cada imagen se mostrará el texto correspondiente y al quitar el mouse se volverá a quitar.</w:t>
+      </w:r>
+    </w:p>
+    <w:p>
+      <w:pPr>
+        <w:tabs>
+          <w:tab w:val="left" w:pos="1260"/>
+        </w:tabs>
+        <w:rPr>
+          <w:rFonts w:ascii="Arial" w:eastAsia="Times New Roman" w:hAnsi="Arial" w:cs="Arial"/>
+          <w:color w:val="000000" w:themeColor="text1"/>
+          <w:lang w:eastAsia="es-MX"/>
+        </w:rPr>
+      </w:pPr>
+      <w:r>
+        <w:rPr>
+          <w:rFonts w:ascii="Arial" w:eastAsia="Times New Roman" w:hAnsi="Arial" w:cs="Arial"/>
+          <w:noProof/>
+          <w:color w:val="000000" w:themeColor="text1"/>
+          <w:lang w:eastAsia="es-MX"/>
+        </w:rPr>
+        <w:lastRenderedPageBreak/>
+        <w:drawing>
+          <wp:inline distT="0" distB="0" distL="0" distR="0" wp14:anchorId="0C233984" wp14:editId="40C25C25">
+            <wp:extent cx="5943600" cy="2812415"/>
+            <wp:effectExtent l="0" t="0" r="0" b="6985"/>
+            <wp:docPr id="1" name="Imagen 1"/>
+            <wp:cNvGraphicFramePr>
+              <a:graphicFrameLocks xmlns:a="http://schemas.openxmlformats.org/drawingml/2006/main" noChangeAspect="1"/>
+            </wp:cNvGraphicFramePr>
+            <a:graphic xmlns:a="http://schemas.openxmlformats.org/drawingml/2006/main">
+              <a:graphicData uri="http://schemas.openxmlformats.org/drawingml/2006/picture">
+                <pic:pic xmlns:pic="http://schemas.openxmlformats.org/drawingml/2006/picture">
+                  <pic:nvPicPr>
+                    <pic:cNvPr id="1" name=""/>
+                    <pic:cNvPicPr/>
+                  </pic:nvPicPr>
+                  <pic:blipFill>
+                    <a:blip r:embed="rId10"/>
+                    <a:stretch>
+                      <a:fillRect/>
+                    </a:stretch>
+                  </pic:blipFill>
+                  <pic:spPr>
+                    <a:xfrm>
+                      <a:off x="0" y="0"/>
+                      <a:ext cx="5943600" cy="2812415"/>
+                    </a:xfrm>
+                    <a:prstGeom prst="rect">
+                      <a:avLst/>
+                    </a:prstGeom>
+                  </pic:spPr>
+                </pic:pic>
+              </a:graphicData>
+            </a:graphic>
+          </wp:inline>
+        </w:drawing>
+      </w:r>
+    </w:p>
+    <w:p>
+      <w:pPr>
+        <w:tabs>
+          <w:tab w:val="left" w:pos="1260"/>
+        </w:tabs>
+        <w:rPr>
+          <w:rFonts w:ascii="Arial" w:eastAsia="Times New Roman" w:hAnsi="Arial" w:cs="Arial"/>
+          <w:color w:val="000000" w:themeColor="text1"/>
+          <w:lang w:eastAsia="es-MX"/>
+        </w:rPr>
+      </w:pPr>
+      <w:r>
+        <w:rPr>
+          <w:rFonts w:ascii="Arial" w:eastAsia="Times New Roman" w:hAnsi="Arial" w:cs="Arial"/>
+          <w:noProof/>
+          <w:color w:val="000000" w:themeColor="text1"/>
+          <w:lang w:eastAsia="es-MX"/>
+        </w:rPr>
+        <w:drawing>
+          <wp:inline distT="0" distB="0" distL="0" distR="0" wp14:anchorId="5DEEFBF1" wp14:editId="38D0A6FC">
+            <wp:extent cx="5943600" cy="2823210"/>
+            <wp:effectExtent l="0" t="0" r="0" b="0"/>
+            <wp:docPr id="7" name="Imagen 7"/>
+            <wp:cNvGraphicFramePr>
+              <a:graphicFrameLocks xmlns:a="http://schemas.openxmlformats.org/drawingml/2006/main" noChangeAspect="1"/>
+            </wp:cNvGraphicFramePr>
+            <a:graphic xmlns:a="http://schemas.openxmlformats.org/drawingml/2006/main">
+              <a:graphicData uri="http://schemas.openxmlformats.org/drawingml/2006/picture">
+                <pic:pic xmlns:pic="http://schemas.openxmlformats.org/drawingml/2006/picture">
+                  <pic:nvPicPr>
+                    <pic:cNvPr id="1" name=""/>
+                    <pic:cNvPicPr/>
+                  </pic:nvPicPr>
+                  <pic:blipFill>
+                    <a:blip r:embed="rId11"/>
+                    <a:stretch>
+                      <a:fillRect/>
+                    </a:stretch>
+                  </pic:blipFill>
+                  <pic:spPr>
+                    <a:xfrm>
+                      <a:off x="0" y="0"/>
                       <a:ext cx="5943600" cy="2823210"/>
                     </a:xfrm>
                     <a:prstGeom prst="rect">
@@ -2088,16 +2524,34 @@
           <w:u w:val="none"/>
         </w:rPr>
       </w:pPr>
-      <w:bookmarkStart w:id="6" w:name="_Toc170673025"/>
+      <w:bookmarkStart w:id="7" w:name="_Toc170673025"/>
       <w:r>
         <w:rPr>
           <w:rStyle w:val="Hipervnculo"/>
           <w:color w:val="000000" w:themeColor="text1"/>
           <w:u w:val="none"/>
         </w:rPr>
-        <w:t>Repositorio de Github:</w:t>
-      </w:r>
-      <w:bookmarkEnd w:id="6"/>
+        <w:t xml:space="preserve">Repositorio de </w:t>
+      </w:r>
+      <w:proofErr w:type="spellStart"/>
+      <w:r>
+        <w:rPr>
+          <w:rStyle w:val="Hipervnculo"/>
+          <w:color w:val="000000" w:themeColor="text1"/>
+          <w:u w:val="none"/>
+        </w:rPr>
+        <w:t>Github</w:t>
+      </w:r>
+      <w:proofErr w:type="spellEnd"/>
+      <w:r>
+        <w:rPr>
+          <w:rStyle w:val="Hipervnculo"/>
+          <w:color w:val="000000" w:themeColor="text1"/>
+          <w:u w:val="none"/>
+        </w:rPr>
+        <w:t>:</w:t>
+      </w:r>
+      <w:bookmarkEnd w:id="7"/>
     </w:p>
     <w:p>
       <w:pPr>
@@ -2106,7 +2560,7 @@
           <w:color w:val="000000" w:themeColor="text1"/>
         </w:rPr>
       </w:pPr>
-      <w:hyperlink r:id="rId10" w:history="1">
+      <w:hyperlink r:id="rId12" w:history="1">
         <w:r>
           <w:rPr>
             <w:rStyle w:val="Hipervnculo"/>
@@ -2249,7 +2703,7 @@
 </file>
 
 <file path=word/styles.xml><?xml version="1.0" encoding="utf-8"?>
-<w:styles xmlns:mc="http://schemas.openxmlformats.org/markup-compatibility/2006" xmlns:r="http://schemas.openxmlformats.org/officeDocument/2006/relationships" xmlns:w="http://schemas.openxmlformats.org/wordprocessingml/2006/main" xmlns:w14="http://schemas.microsoft.com/office/word/2010/wordml" xmlns:w15="http://schemas.microsoft.com/office/word/2012/wordml" xmlns:w16cex="http://schemas.microsoft.com/office/word/2018/wordml/cex" xmlns:w16cid="http://schemas.microsoft.com/office/word/2016/wordml/cid" xmlns:w16="http://schemas.microsoft.com/office/word/2018/wordml" xmlns:w16sdtdh="http://schemas.microsoft.com/office/word/2020/wordml/sdtdatahash" xmlns:w16se="http://schemas.microsoft.com/office/word/2015/wordml/symex" mc:Ignorable="w14 w15 w16se w16cid w16 w16cex w16sdtdh">
+<w:styles xmlns:mc="http://schemas.openxmlformats.org/markup-compatibility/2006" xmlns:r="http://schemas.openxmlformats.org/officeDocument/2006/relationships" xmlns:w="http://schemas.openxmlformats.org/wordprocessingml/2006/main" xmlns:w14="http://schemas.microsoft.com/office/word/2010/wordml" xmlns:w15="http://schemas.microsoft.com/office/word/2012/wordml" mc:Ignorable="w14 w15">
   <w:docDefaults>
     <w:rPrDefault>
       <w:rPr>
@@ -2267,7 +2721,7 @@
       </w:pPr>
     </w:pPrDefault>
   </w:docDefaults>
-  <w:latentStyles w:defLockedState="0" w:defUIPriority="99" w:defSemiHidden="0" w:defUnhideWhenUsed="0" w:defQFormat="0" w:count="376">
+  <w:latentStyles w:defLockedState="0" w:defUIPriority="99" w:defSemiHidden="0" w:defUnhideWhenUsed="0" w:defQFormat="0" w:count="371">
     <w:lsdException w:name="Normal" w:uiPriority="0" w:qFormat="1"/>
     <w:lsdException w:name="heading 1" w:uiPriority="9" w:qFormat="1"/>
     <w:lsdException w:name="heading 2" w:semiHidden="1" w:uiPriority="9" w:unhideWhenUsed="1" w:qFormat="1"/>
@@ -2639,11 +3093,6 @@
     <w:lsdException w:name="List Table 5 Dark Accent 6" w:uiPriority="50"/>
     <w:lsdException w:name="List Table 6 Colorful Accent 6" w:uiPriority="51"/>
     <w:lsdException w:name="List Table 7 Colorful Accent 6" w:uiPriority="52"/>
-    <w:lsdException w:name="Mention" w:semiHidden="1" w:unhideWhenUsed="1"/>
-    <w:lsdException w:name="Smart Hyperlink" w:semiHidden="1" w:unhideWhenUsed="1"/>
-    <w:lsdException w:name="Hashtag" w:semiHidden="1" w:unhideWhenUsed="1"/>
-    <w:lsdException w:name="Unresolved Mention" w:semiHidden="1" w:unhideWhenUsed="1"/>
-    <w:lsdException w:name="Smart Link" w:semiHidden="1" w:unhideWhenUsed="1"/>
   </w:latentStyles>
   <w:style w:type="paragraph" w:default="1" w:styleId="Normal">
     <w:name w:val="Normal"/>
@@ -2773,7 +3222,7 @@
       <w:u w:val="single"/>
     </w:rPr>
   </w:style>
-  <w:style w:type="character" w:styleId="Mencinsinresolver">
+  <w:style w:type="character" w:customStyle="1" w:styleId="UnresolvedMention">
     <w:name w:val="Unresolved Mention"/>
     <w:basedOn w:val="Fuentedeprrafopredeter"/>
     <w:uiPriority w:val="99"/>
@@ -2800,7 +3249,7 @@
       <w14:ligatures w14:val="none"/>
     </w:rPr>
   </w:style>
-  <w:style w:type="paragraph" w:styleId="TtuloTDC">
+  <w:style w:type="paragraph" w:styleId="TtulodeTDC">
     <w:name w:val="TOC Heading"/>
     <w:basedOn w:val="Ttulo1"/>
     <w:next w:val="Normal"/>
@@ -3160,7 +3609,7 @@
 </file>
 
 <file path=customXml/itemProps1.xml><?xml version="1.0" encoding="utf-8"?>
-<ds:datastoreItem xmlns:ds="http://schemas.openxmlformats.org/officeDocument/2006/customXml" ds:itemID="{490D8652-0232-4135-A983-B08B7BC75A80}">
+<ds:datastoreItem xmlns:ds="http://schemas.openxmlformats.org/officeDocument/2006/customXml" ds:itemID="{A8CE2BBA-9536-4028-A219-944876A7B2BB}">
   <ds:schemaRefs>
     <ds:schemaRef ds:uri="http://schemas.openxmlformats.org/officeDocument/2006/bibliography"/>
   </ds:schemaRefs>

</xml_diff>

<commit_message>
se agrego mi parte de la documentacion
</commit_message>
<xml_diff>
--- a/informative/Saber_Hacer_U2 - DWP.docx
+++ b/informative/Saber_Hacer_U2 - DWP.docx
@@ -1,6 +1,6 @@
 
 <file path=word/document.xml><?xml version="1.0" encoding="utf-8"?>
-<w:document xmlns:wpc="http://schemas.microsoft.com/office/word/2010/wordprocessingCanvas" xmlns:mc="http://schemas.openxmlformats.org/markup-compatibility/2006" xmlns:o="urn:schemas-microsoft-com:office:office" xmlns:r="http://schemas.openxmlformats.org/officeDocument/2006/relationships" xmlns:m="http://schemas.openxmlformats.org/officeDocument/2006/math" xmlns:v="urn:schemas-microsoft-com:vml" xmlns:wp14="http://schemas.microsoft.com/office/word/2010/wordprocessingDrawing" xmlns:wp="http://schemas.openxmlformats.org/drawingml/2006/wordprocessingDrawing" xmlns:w10="urn:schemas-microsoft-com:office:word" xmlns:w="http://schemas.openxmlformats.org/wordprocessingml/2006/main" xmlns:w14="http://schemas.microsoft.com/office/word/2010/wordml" xmlns:w15="http://schemas.microsoft.com/office/word/2012/wordml" xmlns:wpg="http://schemas.microsoft.com/office/word/2010/wordprocessingGroup" xmlns:wpi="http://schemas.microsoft.com/office/word/2010/wordprocessingInk" xmlns:wne="http://schemas.microsoft.com/office/word/2006/wordml" xmlns:wps="http://schemas.microsoft.com/office/word/2010/wordprocessingShape" mc:Ignorable="w14 w15 wp14">
+<w:document xmlns:wpc="http://schemas.microsoft.com/office/word/2010/wordprocessingCanvas" xmlns:cx="http://schemas.microsoft.com/office/drawing/2014/chartex" xmlns:mc="http://schemas.openxmlformats.org/markup-compatibility/2006" xmlns:o="urn:schemas-microsoft-com:office:office" xmlns:r="http://schemas.openxmlformats.org/officeDocument/2006/relationships" xmlns:m="http://schemas.openxmlformats.org/officeDocument/2006/math" xmlns:v="urn:schemas-microsoft-com:vml" xmlns:wp14="http://schemas.microsoft.com/office/word/2010/wordprocessingDrawing" xmlns:wp="http://schemas.openxmlformats.org/drawingml/2006/wordprocessingDrawing" xmlns:w10="urn:schemas-microsoft-com:office:word" xmlns:w="http://schemas.openxmlformats.org/wordprocessingml/2006/main" xmlns:w14="http://schemas.microsoft.com/office/word/2010/wordml" xmlns:w15="http://schemas.microsoft.com/office/word/2012/wordml" xmlns:w16se="http://schemas.microsoft.com/office/word/2015/wordml/symex" xmlns:wpg="http://schemas.microsoft.com/office/word/2010/wordprocessingGroup" xmlns:wpi="http://schemas.microsoft.com/office/word/2010/wordprocessingInk" xmlns:wne="http://schemas.microsoft.com/office/word/2006/wordml" xmlns:wps="http://schemas.microsoft.com/office/word/2010/wordprocessingShape" mc:Ignorable="w14 w15 w16se wp14">
   <w:body>
     <w:p>
       <w:bookmarkStart w:id="0" w:name="_Hlk116907567"/>
@@ -318,7 +318,6 @@
           <w:sz w:val="32"/>
         </w:rPr>
       </w:pPr>
-      <w:proofErr w:type="spellStart"/>
       <w:r>
         <w:rPr>
           <w:rFonts w:ascii="Times New Roman" w:hAnsi="Times New Roman" w:cs="Times New Roman"/>
@@ -326,17 +325,7 @@
           <w:snapToGrid w:val="0"/>
           <w:sz w:val="32"/>
         </w:rPr>
-        <w:t>Ascención</w:t>
-      </w:r>
-      <w:proofErr w:type="spellEnd"/>
-      <w:r>
-        <w:rPr>
-          <w:rFonts w:ascii="Times New Roman" w:hAnsi="Times New Roman" w:cs="Times New Roman"/>
-          <w:b/>
-          <w:snapToGrid w:val="0"/>
-          <w:sz w:val="32"/>
-        </w:rPr>
-        <w:t xml:space="preserve"> Mercado Herrera</w:t>
+        <w:t>Ascención Mercado Herrera</w:t>
       </w:r>
     </w:p>
     <w:p>
@@ -607,13 +596,13 @@
               </wp:anchor>
             </w:drawing>
           </mc:Choice>
-          <mc:Fallback xmlns:w16se="http://schemas.microsoft.com/office/word/2015/wordml/symex" xmlns:w16sdtdh="http://schemas.microsoft.com/office/word/2020/wordml/sdtdatahash" xmlns:w16="http://schemas.microsoft.com/office/word/2018/wordml" xmlns:w16cid="http://schemas.microsoft.com/office/word/2016/wordml/cid" xmlns:w16cex="http://schemas.microsoft.com/office/word/2018/wordml/cex" xmlns:am3d="http://schemas.microsoft.com/office/drawing/2017/model3d" xmlns:aink="http://schemas.microsoft.com/office/drawing/2016/ink" xmlns:cx8="http://schemas.microsoft.com/office/drawing/2016/5/14/chartex" xmlns:cx7="http://schemas.microsoft.com/office/drawing/2016/5/13/chartex" xmlns:cx6="http://schemas.microsoft.com/office/drawing/2016/5/12/chartex" xmlns:cx5="http://schemas.microsoft.com/office/drawing/2016/5/11/chartex" xmlns:cx4="http://schemas.microsoft.com/office/drawing/2016/5/10/chartex" xmlns:cx3="http://schemas.microsoft.com/office/drawing/2016/5/9/chartex" xmlns:cx2="http://schemas.microsoft.com/office/drawing/2015/10/21/chartex" xmlns:cx1="http://schemas.microsoft.com/office/drawing/2015/9/8/chartex" xmlns:cx="http://schemas.microsoft.com/office/drawing/2014/chartex">
+          <mc:Fallback>
             <w:pict>
               <v:shapetype w14:anchorId="150F7DC6" id="_x0000_t202" coordsize="21600,21600" o:spt="202" path="m,l,21600r21600,l21600,xe">
                 <v:stroke joinstyle="miter"/>
                 <v:path gradientshapeok="t" o:connecttype="rect"/>
               </v:shapetype>
-              <v:shape id="Text Box 8" o:spid="_x0000_s1026" type="#_x0000_t202" style="position:absolute;left:0;text-align:left;margin-left:316pt;margin-top:8.8pt;width:227.4pt;height:21pt;z-index:251660288;visibility:visible;mso-wrap-style:square;mso-width-percent:400;mso-height-percent:200;mso-wrap-distance-left:9pt;mso-wrap-distance-top:0;mso-wrap-distance-right:9pt;mso-wrap-distance-bottom:0;mso-position-horizontal:absolute;mso-position-horizontal-relative:text;mso-position-vertical:absolute;mso-position-vertical-relative:text;mso-width-percent:400;mso-height-percent:200;mso-width-relative:margin;mso-height-relative:margin;v-text-anchor:top" o:gfxdata="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" stroked="f">
+              <v:shape id="Text Box 8" o:spid="_x0000_s1026" type="#_x0000_t202" style="position:absolute;left:0;text-align:left;margin-left:316pt;margin-top:8.8pt;width:227.4pt;height:21pt;z-index:251660288;visibility:visible;mso-wrap-style:square;mso-width-percent:400;mso-height-percent:200;mso-wrap-distance-left:9pt;mso-wrap-distance-top:0;mso-wrap-distance-right:9pt;mso-wrap-distance-bottom:0;mso-position-horizontal:absolute;mso-position-horizontal-relative:text;mso-position-vertical:absolute;mso-position-vertical-relative:text;mso-width-percent:400;mso-height-percent:200;mso-width-relative:margin;mso-height-relative:margin;v-text-anchor:top" o:gfxdata="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" stroked="f">
                 <v:textbox style="mso-fit-shape-to-text:t">
                   <w:txbxContent>
                     <w:p>
@@ -791,9 +780,9 @@
               </wp:anchor>
             </w:drawing>
           </mc:Choice>
-          <mc:Fallback xmlns:w16se="http://schemas.microsoft.com/office/word/2015/wordml/symex" xmlns:w16sdtdh="http://schemas.microsoft.com/office/word/2020/wordml/sdtdatahash" xmlns:w16="http://schemas.microsoft.com/office/word/2018/wordml" xmlns:w16cid="http://schemas.microsoft.com/office/word/2016/wordml/cid" xmlns:w16cex="http://schemas.microsoft.com/office/word/2018/wordml/cex" xmlns:am3d="http://schemas.microsoft.com/office/drawing/2017/model3d" xmlns:aink="http://schemas.microsoft.com/office/drawing/2016/ink" xmlns:cx8="http://schemas.microsoft.com/office/drawing/2016/5/14/chartex" xmlns:cx7="http://schemas.microsoft.com/office/drawing/2016/5/13/chartex" xmlns:cx6="http://schemas.microsoft.com/office/drawing/2016/5/12/chartex" xmlns:cx5="http://schemas.microsoft.com/office/drawing/2016/5/11/chartex" xmlns:cx4="http://schemas.microsoft.com/office/drawing/2016/5/10/chartex" xmlns:cx3="http://schemas.microsoft.com/office/drawing/2016/5/9/chartex" xmlns:cx2="http://schemas.microsoft.com/office/drawing/2015/10/21/chartex" xmlns:cx1="http://schemas.microsoft.com/office/drawing/2015/9/8/chartex" xmlns:cx="http://schemas.microsoft.com/office/drawing/2014/chartex">
+          <mc:Fallback>
             <w:pict>
-              <v:shape w14:anchorId="01D5EF62" id="Text Box 7" o:spid="_x0000_s1027" type="#_x0000_t202" style="position:absolute;left:0;text-align:left;margin-left:-26pt;margin-top:23.3pt;width:227.4pt;height:21pt;z-index:251659264;visibility:visible;mso-wrap-style:square;mso-width-percent:400;mso-height-percent:200;mso-wrap-distance-left:9pt;mso-wrap-distance-top:0;mso-wrap-distance-right:9pt;mso-wrap-distance-bottom:0;mso-position-horizontal:absolute;mso-position-horizontal-relative:text;mso-position-vertical:absolute;mso-position-vertical-relative:text;mso-width-percent:400;mso-height-percent:200;mso-width-relative:margin;mso-height-relative:margin;v-text-anchor:top" o:gfxdata="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" stroked="f">
+              <v:shape w14:anchorId="01D5EF62" id="Text Box 7" o:spid="_x0000_s1027" type="#_x0000_t202" style="position:absolute;left:0;text-align:left;margin-left:-26pt;margin-top:23.3pt;width:227.4pt;height:21pt;z-index:251659264;visibility:visible;mso-wrap-style:square;mso-width-percent:400;mso-height-percent:200;mso-wrap-distance-left:9pt;mso-wrap-distance-top:0;mso-wrap-distance-right:9pt;mso-wrap-distance-bottom:0;mso-position-horizontal:absolute;mso-position-horizontal-relative:text;mso-position-vertical:absolute;mso-position-vertical-relative:text;mso-width-percent:400;mso-height-percent:200;mso-width-relative:margin;mso-height-relative:margin;v-text-anchor:top" o:gfxdata="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" stroked="f">
                 <v:textbox style="mso-fit-shape-to-text:t">
                   <w:txbxContent>
                     <w:p>
@@ -856,7 +845,7 @@
       <w:sdtContent>
         <w:p>
           <w:pPr>
-            <w:pStyle w:val="TtulodeTDC"/>
+            <w:pStyle w:val="TtuloTDC"/>
           </w:pPr>
           <w:r>
             <w:rPr>
@@ -1473,9 +1462,15 @@
     <w:p>
       <w:pPr>
         <w:pStyle w:val="Ttulo1"/>
+        <w:rPr>
+          <w:lang w:val="en-US"/>
+        </w:rPr>
       </w:pPr>
       <w:bookmarkStart w:id="1" w:name="_Toc170673020"/>
       <w:r>
+        <w:rPr>
+          <w:lang w:val="en-US"/>
+        </w:rPr>
         <w:t>Código.</w:t>
       </w:r>
       <w:bookmarkEnd w:id="1"/>
@@ -1651,17 +1646,98 @@
           <w:lang w:eastAsia="es-MX"/>
         </w:rPr>
       </w:pPr>
-      <w:r>
+    </w:p>
+    <w:p>
+      <w:pPr>
+        <w:tabs>
+          <w:tab w:val="left" w:pos="1260"/>
+        </w:tabs>
         <w:rPr>
           <w:rFonts w:ascii="Arial" w:eastAsia="Times New Roman" w:hAnsi="Arial" w:cs="Arial"/>
           <w:color w:val="000000" w:themeColor="text1"/>
           <w:lang w:eastAsia="es-MX"/>
         </w:rPr>
+      </w:pPr>
+    </w:p>
+    <w:p>
+      <w:pPr>
+        <w:pStyle w:val="Ttulo2"/>
+        <w:rPr>
+          <w:rFonts w:eastAsia="Times New Roman"/>
+          <w:lang w:eastAsia="es-MX"/>
+        </w:rPr>
+      </w:pPr>
+      <w:r>
+        <w:rPr>
+          <w:rFonts w:eastAsia="Times New Roman"/>
+          <w:lang w:eastAsia="es-MX"/>
+        </w:rPr>
+        <w:t>Eventos del mouse.</w:t>
+      </w:r>
+    </w:p>
+    <w:p>
+      <w:pPr>
+        <w:tabs>
+          <w:tab w:val="left" w:pos="1260"/>
+        </w:tabs>
+        <w:rPr>
+          <w:rFonts w:ascii="Arial" w:eastAsia="Times New Roman" w:hAnsi="Arial" w:cs="Arial"/>
+          <w:color w:val="000000" w:themeColor="text1"/>
+          <w:lang w:eastAsia="es-MX"/>
+        </w:rPr>
+      </w:pPr>
+      <w:r>
+        <w:rPr>
+          <w:rFonts w:ascii="Arial" w:eastAsia="Times New Roman" w:hAnsi="Arial" w:cs="Arial"/>
+          <w:color w:val="000000" w:themeColor="text1"/>
+          <w:lang w:eastAsia="es-MX"/>
+        </w:rPr>
+        <w:t>Index.html</w:t>
+      </w:r>
+    </w:p>
+    <w:p>
+      <w:pPr>
+        <w:tabs>
+          <w:tab w:val="left" w:pos="1260"/>
+        </w:tabs>
+        <w:rPr>
+          <w:rFonts w:ascii="Arial" w:eastAsia="Times New Roman" w:hAnsi="Arial" w:cs="Arial"/>
+          <w:color w:val="000000" w:themeColor="text1"/>
+          <w:lang w:eastAsia="es-MX"/>
+        </w:rPr>
+      </w:pPr>
+      <w:r>
+        <w:rPr>
+          <w:rFonts w:ascii="Arial" w:eastAsia="Times New Roman" w:hAnsi="Arial" w:cs="Arial"/>
+          <w:color w:val="000000" w:themeColor="text1"/>
+          <w:lang w:eastAsia="es-MX"/>
+        </w:rPr>
+        <w:t>En el formulario de contacto se optó por agregar eventos del mouse como por ejemplo el click el cual al momento de presionar el botón de enviar mensaje, este manda el mensaje e informa con un cuadro de dialogo arriba de la ventana que dice que se ha presionado ese botón y también se utilizo el mousedown el cual al presionarlo cambiará de color para hacer saber al usuario que ha sido presionado.</w:t>
+      </w:r>
+    </w:p>
+    <w:p>
+      <w:pPr>
+        <w:tabs>
+          <w:tab w:val="left" w:pos="1260"/>
+        </w:tabs>
+        <w:rPr>
+          <w:rFonts w:ascii="Arial" w:eastAsia="Times New Roman" w:hAnsi="Arial" w:cs="Arial"/>
+          <w:color w:val="000000" w:themeColor="text1"/>
+          <w:lang w:eastAsia="es-MX"/>
+        </w:rPr>
+      </w:pPr>
+      <w:r>
+        <w:rPr>
+          <w:rFonts w:ascii="Arial" w:eastAsia="Times New Roman" w:hAnsi="Arial" w:cs="Arial"/>
+          <w:noProof/>
+          <w:color w:val="000000" w:themeColor="text1"/>
+          <w:lang w:eastAsia="es-MX"/>
+        </w:rPr>
         <w:drawing>
-          <wp:inline distT="0" distB="0" distL="0" distR="0" wp14:anchorId="025D4E51" wp14:editId="31F1E7F8">
-            <wp:extent cx="5943600" cy="3209290"/>
+          <wp:inline distT="0" distB="0" distL="0" distR="0" wp14:anchorId="1A00B2B0" wp14:editId="4D83F971">
+            <wp:extent cx="4648200" cy="2362338"/>
             <wp:effectExtent l="0" t="0" r="0" b="0"/>
-            <wp:docPr id="3" name="Imagen 3"/>
+            <wp:docPr id="15" name="Imagen 15"/>
             <wp:cNvGraphicFramePr>
               <a:graphicFrameLocks xmlns:a="http://schemas.openxmlformats.org/drawingml/2006/main" noChangeAspect="1"/>
             </wp:cNvGraphicFramePr>
@@ -1681,7 +1757,7 @@
                   <pic:spPr>
                     <a:xfrm>
                       <a:off x="0" y="0"/>
-                      <a:ext cx="5943600" cy="3209290"/>
+                      <a:ext cx="4661512" cy="2369103"/>
                     </a:xfrm>
                     <a:prstGeom prst="rect">
                       <a:avLst/>
@@ -1699,7 +1775,6 @@
         <w:tabs>
           <w:tab w:val="left" w:pos="1260"/>
         </w:tabs>
-        <w:spacing w:before="240"/>
         <w:rPr>
           <w:rFonts w:ascii="Arial" w:eastAsia="Times New Roman" w:hAnsi="Arial" w:cs="Arial"/>
           <w:color w:val="000000" w:themeColor="text1"/>
@@ -1709,106 +1784,16 @@
       <w:r>
         <w:rPr>
           <w:rFonts w:ascii="Arial" w:eastAsia="Times New Roman" w:hAnsi="Arial" w:cs="Arial"/>
+          <w:noProof/>
           <w:color w:val="000000" w:themeColor="text1"/>
           <w:lang w:eastAsia="es-MX"/>
         </w:rPr>
-        <w:t xml:space="preserve">Se </w:t>
-      </w:r>
-      <w:proofErr w:type="spellStart"/>
-      <w:r>
-        <w:rPr>
-          <w:rFonts w:ascii="Arial" w:eastAsia="Times New Roman" w:hAnsi="Arial" w:cs="Arial"/>
-          <w:color w:val="000000" w:themeColor="text1"/>
-          <w:lang w:eastAsia="es-MX"/>
-        </w:rPr>
-        <w:t>agrego</w:t>
-      </w:r>
-      <w:proofErr w:type="spellEnd"/>
-      <w:r>
-        <w:rPr>
-          <w:rFonts w:ascii="Arial" w:eastAsia="Times New Roman" w:hAnsi="Arial" w:cs="Arial"/>
-          <w:color w:val="000000" w:themeColor="text1"/>
-          <w:lang w:eastAsia="es-MX"/>
-        </w:rPr>
-        <w:t xml:space="preserve"> una Alerta para que al momento de que el Usuario se registre salga el mensaje de que “Se </w:t>
-      </w:r>
-      <w:proofErr w:type="spellStart"/>
-      <w:r>
-        <w:rPr>
-          <w:rFonts w:ascii="Arial" w:eastAsia="Times New Roman" w:hAnsi="Arial" w:cs="Arial"/>
-          <w:color w:val="000000" w:themeColor="text1"/>
-          <w:lang w:eastAsia="es-MX"/>
-        </w:rPr>
-        <w:t>registro</w:t>
-      </w:r>
-      <w:proofErr w:type="spellEnd"/>
-      <w:r>
-        <w:rPr>
-          <w:rFonts w:ascii="Arial" w:eastAsia="Times New Roman" w:hAnsi="Arial" w:cs="Arial"/>
-          <w:color w:val="000000" w:themeColor="text1"/>
-          <w:lang w:eastAsia="es-MX"/>
-        </w:rPr>
-        <w:t xml:space="preserve"> el usuario con éxito” si no se cumplen con los pasos no sale el mensaje </w:t>
-      </w:r>
-    </w:p>
-    <w:p>
-      <w:pPr>
-        <w:tabs>
-          <w:tab w:val="left" w:pos="1260"/>
-        </w:tabs>
-        <w:rPr>
-          <w:rFonts w:ascii="Arial" w:eastAsia="Times New Roman" w:hAnsi="Arial" w:cs="Arial"/>
-          <w:color w:val="000000" w:themeColor="text1"/>
-          <w:lang w:eastAsia="es-MX"/>
-        </w:rPr>
-      </w:pPr>
-    </w:p>
-    <w:p>
-      <w:pPr>
-        <w:tabs>
-          <w:tab w:val="left" w:pos="1260"/>
-        </w:tabs>
-        <w:rPr>
-          <w:rFonts w:ascii="Arial" w:eastAsia="Times New Roman" w:hAnsi="Arial" w:cs="Arial"/>
-          <w:color w:val="000000" w:themeColor="text1"/>
-          <w:lang w:eastAsia="es-MX"/>
-        </w:rPr>
-      </w:pPr>
-    </w:p>
-    <w:p>
-      <w:pPr>
-        <w:tabs>
-          <w:tab w:val="left" w:pos="1260"/>
-        </w:tabs>
-        <w:rPr>
-          <w:rFonts w:ascii="Arial" w:eastAsia="Times New Roman" w:hAnsi="Arial" w:cs="Arial"/>
-          <w:color w:val="000000" w:themeColor="text1"/>
-          <w:lang w:eastAsia="es-MX"/>
-        </w:rPr>
-      </w:pPr>
-    </w:p>
-    <w:p>
-      <w:pPr>
-        <w:tabs>
-          <w:tab w:val="left" w:pos="1260"/>
-        </w:tabs>
-        <w:rPr>
-          <w:rFonts w:ascii="Arial" w:eastAsia="Times New Roman" w:hAnsi="Arial" w:cs="Arial"/>
-          <w:color w:val="000000" w:themeColor="text1"/>
-          <w:lang w:eastAsia="es-MX"/>
-        </w:rPr>
-      </w:pPr>
-      <w:r>
-        <w:rPr>
-          <w:rFonts w:ascii="Arial" w:eastAsia="Times New Roman" w:hAnsi="Arial" w:cs="Arial"/>
-          <w:color w:val="000000" w:themeColor="text1"/>
-          <w:lang w:eastAsia="es-MX"/>
-        </w:rPr>
+        <w:lastRenderedPageBreak/>
         <w:drawing>
-          <wp:inline distT="0" distB="0" distL="0" distR="0" wp14:anchorId="0C0495C4" wp14:editId="2D29E6C6">
-            <wp:extent cx="5943600" cy="3194685"/>
-            <wp:effectExtent l="0" t="0" r="0" b="5715"/>
-            <wp:docPr id="5" name="Imagen 5"/>
+          <wp:inline distT="0" distB="0" distL="0" distR="0" wp14:anchorId="439697D5" wp14:editId="0E584241">
+            <wp:extent cx="5943600" cy="2981325"/>
+            <wp:effectExtent l="0" t="0" r="0" b="9525"/>
+            <wp:docPr id="16" name="Imagen 16"/>
             <wp:cNvGraphicFramePr>
               <a:graphicFrameLocks xmlns:a="http://schemas.openxmlformats.org/drawingml/2006/main" noChangeAspect="1"/>
             </wp:cNvGraphicFramePr>
@@ -1828,7 +1813,7 @@
                   <pic:spPr>
                     <a:xfrm>
                       <a:off x="0" y="0"/>
-                      <a:ext cx="5943600" cy="3194685"/>
+                      <a:ext cx="5943600" cy="2981325"/>
                     </a:xfrm>
                     <a:prstGeom prst="rect">
                       <a:avLst/>
@@ -1858,312 +1843,7 @@
           <w:color w:val="000000" w:themeColor="text1"/>
           <w:lang w:eastAsia="es-MX"/>
         </w:rPr>
-        <w:t xml:space="preserve">Se </w:t>
-      </w:r>
-      <w:proofErr w:type="spellStart"/>
-      <w:r>
-        <w:rPr>
-          <w:rFonts w:ascii="Arial" w:eastAsia="Times New Roman" w:hAnsi="Arial" w:cs="Arial"/>
-          <w:color w:val="000000" w:themeColor="text1"/>
-          <w:lang w:eastAsia="es-MX"/>
-        </w:rPr>
-        <w:t>agrego</w:t>
-      </w:r>
-      <w:proofErr w:type="spellEnd"/>
-      <w:r>
-        <w:rPr>
-          <w:rFonts w:ascii="Arial" w:eastAsia="Times New Roman" w:hAnsi="Arial" w:cs="Arial"/>
-          <w:color w:val="000000" w:themeColor="text1"/>
-          <w:lang w:eastAsia="es-MX"/>
-        </w:rPr>
-        <w:t xml:space="preserve"> otra alerta para que salga el mensaje de que se tiene que validar el </w:t>
-      </w:r>
-      <w:proofErr w:type="spellStart"/>
-      <w:r>
-        <w:rPr>
-          <w:rFonts w:ascii="Arial" w:eastAsia="Times New Roman" w:hAnsi="Arial" w:cs="Arial"/>
-          <w:color w:val="000000" w:themeColor="text1"/>
-          <w:lang w:eastAsia="es-MX"/>
-        </w:rPr>
-        <w:t>captcha</w:t>
-      </w:r>
-      <w:proofErr w:type="spellEnd"/>
-      <w:r>
-        <w:rPr>
-          <w:rFonts w:ascii="Arial" w:eastAsia="Times New Roman" w:hAnsi="Arial" w:cs="Arial"/>
-          <w:color w:val="000000" w:themeColor="text1"/>
-          <w:lang w:eastAsia="es-MX"/>
-        </w:rPr>
-        <w:t xml:space="preserve"> usando Ajax </w:t>
-      </w:r>
-    </w:p>
-    <w:p>
-      <w:pPr>
-        <w:tabs>
-          <w:tab w:val="left" w:pos="1260"/>
-        </w:tabs>
-        <w:rPr>
-          <w:rFonts w:ascii="Arial" w:eastAsia="Times New Roman" w:hAnsi="Arial" w:cs="Arial"/>
-          <w:color w:val="000000" w:themeColor="text1"/>
-          <w:lang w:eastAsia="es-MX"/>
-        </w:rPr>
-      </w:pPr>
-    </w:p>
-    <w:p>
-      <w:pPr>
-        <w:tabs>
-          <w:tab w:val="left" w:pos="1260"/>
-        </w:tabs>
-        <w:rPr>
-          <w:rFonts w:ascii="Arial" w:eastAsia="Times New Roman" w:hAnsi="Arial" w:cs="Arial"/>
-          <w:color w:val="000000" w:themeColor="text1"/>
-          <w:lang w:eastAsia="es-MX"/>
-        </w:rPr>
-      </w:pPr>
-    </w:p>
-    <w:p>
-      <w:pPr>
-        <w:tabs>
-          <w:tab w:val="left" w:pos="1260"/>
-        </w:tabs>
-        <w:rPr>
-          <w:rFonts w:ascii="Arial" w:eastAsia="Times New Roman" w:hAnsi="Arial" w:cs="Arial"/>
-          <w:color w:val="000000" w:themeColor="text1"/>
-          <w:lang w:eastAsia="es-MX"/>
-        </w:rPr>
-      </w:pPr>
-    </w:p>
-    <w:p>
-      <w:pPr>
-        <w:tabs>
-          <w:tab w:val="left" w:pos="1260"/>
-        </w:tabs>
-        <w:rPr>
-          <w:rFonts w:ascii="Arial" w:eastAsia="Times New Roman" w:hAnsi="Arial" w:cs="Arial"/>
-          <w:color w:val="000000" w:themeColor="text1"/>
-          <w:lang w:eastAsia="es-MX"/>
-        </w:rPr>
-      </w:pPr>
-    </w:p>
-    <w:p>
-      <w:pPr>
-        <w:tabs>
-          <w:tab w:val="left" w:pos="1260"/>
-        </w:tabs>
-        <w:rPr>
-          <w:rFonts w:ascii="Arial" w:eastAsia="Times New Roman" w:hAnsi="Arial" w:cs="Arial"/>
-          <w:color w:val="000000" w:themeColor="text1"/>
-          <w:lang w:eastAsia="es-MX"/>
-        </w:rPr>
-      </w:pPr>
-    </w:p>
-    <w:p>
-      <w:pPr>
-        <w:tabs>
-          <w:tab w:val="left" w:pos="1260"/>
-        </w:tabs>
-        <w:rPr>
-          <w:rFonts w:ascii="Arial" w:eastAsia="Times New Roman" w:hAnsi="Arial" w:cs="Arial"/>
-          <w:color w:val="000000" w:themeColor="text1"/>
-          <w:lang w:eastAsia="es-MX"/>
-        </w:rPr>
-      </w:pPr>
-    </w:p>
-    <w:p>
-      <w:pPr>
-        <w:tabs>
-          <w:tab w:val="left" w:pos="1260"/>
-        </w:tabs>
-        <w:rPr>
-          <w:rFonts w:ascii="Arial" w:eastAsia="Times New Roman" w:hAnsi="Arial" w:cs="Arial"/>
-          <w:color w:val="000000" w:themeColor="text1"/>
-          <w:lang w:eastAsia="es-MX"/>
-        </w:rPr>
-      </w:pPr>
-    </w:p>
-    <w:p>
-      <w:pPr>
-        <w:tabs>
-          <w:tab w:val="left" w:pos="1260"/>
-        </w:tabs>
-        <w:rPr>
-          <w:rFonts w:ascii="Arial" w:eastAsia="Times New Roman" w:hAnsi="Arial" w:cs="Arial"/>
-          <w:color w:val="000000" w:themeColor="text1"/>
-          <w:lang w:eastAsia="es-MX"/>
-        </w:rPr>
-      </w:pPr>
-    </w:p>
-    <w:p>
-      <w:pPr>
-        <w:tabs>
-          <w:tab w:val="left" w:pos="1260"/>
-        </w:tabs>
-        <w:rPr>
-          <w:rFonts w:ascii="Arial" w:eastAsia="Times New Roman" w:hAnsi="Arial" w:cs="Arial"/>
-          <w:color w:val="000000" w:themeColor="text1"/>
-          <w:lang w:eastAsia="es-MX"/>
-        </w:rPr>
-      </w:pPr>
-    </w:p>
-    <w:p>
-      <w:pPr>
-        <w:tabs>
-          <w:tab w:val="left" w:pos="1260"/>
-        </w:tabs>
-        <w:rPr>
-          <w:rFonts w:ascii="Arial" w:eastAsia="Times New Roman" w:hAnsi="Arial" w:cs="Arial"/>
-          <w:color w:val="000000" w:themeColor="text1"/>
-          <w:lang w:eastAsia="es-MX"/>
-        </w:rPr>
-      </w:pPr>
-    </w:p>
-    <w:p>
-      <w:pPr>
-        <w:tabs>
-          <w:tab w:val="left" w:pos="1260"/>
-        </w:tabs>
-        <w:rPr>
-          <w:rFonts w:ascii="Arial" w:eastAsia="Times New Roman" w:hAnsi="Arial" w:cs="Arial"/>
-          <w:color w:val="000000" w:themeColor="text1"/>
-          <w:lang w:eastAsia="es-MX"/>
-        </w:rPr>
-      </w:pPr>
-    </w:p>
-    <w:p>
-      <w:pPr>
-        <w:tabs>
-          <w:tab w:val="left" w:pos="1260"/>
-        </w:tabs>
-        <w:rPr>
-          <w:rFonts w:ascii="Arial" w:eastAsia="Times New Roman" w:hAnsi="Arial" w:cs="Arial"/>
-          <w:color w:val="000000" w:themeColor="text1"/>
-          <w:lang w:eastAsia="es-MX"/>
-        </w:rPr>
-      </w:pPr>
-    </w:p>
-    <w:p>
-      <w:pPr>
-        <w:tabs>
-          <w:tab w:val="left" w:pos="1260"/>
-        </w:tabs>
-        <w:rPr>
-          <w:rFonts w:ascii="Arial" w:eastAsia="Times New Roman" w:hAnsi="Arial" w:cs="Arial"/>
-          <w:color w:val="000000" w:themeColor="text1"/>
-          <w:lang w:eastAsia="es-MX"/>
-        </w:rPr>
-      </w:pPr>
-      <w:bookmarkStart w:id="6" w:name="_GoBack"/>
-      <w:bookmarkEnd w:id="6"/>
-    </w:p>
-    <w:p>
-      <w:pPr>
-        <w:pStyle w:val="Ttulo2"/>
-        <w:rPr>
-          <w:rFonts w:eastAsia="Times New Roman"/>
-          <w:lang w:eastAsia="es-MX"/>
-        </w:rPr>
-      </w:pPr>
-      <w:r>
-        <w:rPr>
-          <w:rFonts w:eastAsia="Times New Roman"/>
-          <w:lang w:eastAsia="es-MX"/>
-        </w:rPr>
-        <w:lastRenderedPageBreak/>
-        <w:t>Eventos del mouse.</w:t>
-      </w:r>
-    </w:p>
-    <w:p>
-      <w:pPr>
-        <w:tabs>
-          <w:tab w:val="left" w:pos="1260"/>
-        </w:tabs>
-        <w:rPr>
-          <w:rFonts w:ascii="Arial" w:eastAsia="Times New Roman" w:hAnsi="Arial" w:cs="Arial"/>
-          <w:color w:val="000000" w:themeColor="text1"/>
-          <w:lang w:eastAsia="es-MX"/>
-        </w:rPr>
-      </w:pPr>
-      <w:r>
-        <w:rPr>
-          <w:rFonts w:ascii="Arial" w:eastAsia="Times New Roman" w:hAnsi="Arial" w:cs="Arial"/>
-          <w:color w:val="000000" w:themeColor="text1"/>
-          <w:lang w:eastAsia="es-MX"/>
-        </w:rPr>
-        <w:t>Index.html</w:t>
-      </w:r>
-    </w:p>
-    <w:p>
-      <w:pPr>
-        <w:tabs>
-          <w:tab w:val="left" w:pos="1260"/>
-        </w:tabs>
-        <w:rPr>
-          <w:rFonts w:ascii="Arial" w:eastAsia="Times New Roman" w:hAnsi="Arial" w:cs="Arial"/>
-          <w:color w:val="000000" w:themeColor="text1"/>
-          <w:lang w:eastAsia="es-MX"/>
-        </w:rPr>
-      </w:pPr>
-      <w:r>
-        <w:rPr>
-          <w:rFonts w:ascii="Arial" w:eastAsia="Times New Roman" w:hAnsi="Arial" w:cs="Arial"/>
-          <w:color w:val="000000" w:themeColor="text1"/>
-          <w:lang w:eastAsia="es-MX"/>
-        </w:rPr>
-        <w:t xml:space="preserve">En el formulario de contacto se optó por agregar eventos del mouse como por ejemplo el </w:t>
-      </w:r>
-      <w:proofErr w:type="spellStart"/>
-      <w:r>
-        <w:rPr>
-          <w:rFonts w:ascii="Arial" w:eastAsia="Times New Roman" w:hAnsi="Arial" w:cs="Arial"/>
-          <w:color w:val="000000" w:themeColor="text1"/>
-          <w:lang w:eastAsia="es-MX"/>
-        </w:rPr>
-        <w:t>click</w:t>
-      </w:r>
-      <w:proofErr w:type="spellEnd"/>
-      <w:r>
-        <w:rPr>
-          <w:rFonts w:ascii="Arial" w:eastAsia="Times New Roman" w:hAnsi="Arial" w:cs="Arial"/>
-          <w:color w:val="000000" w:themeColor="text1"/>
-          <w:lang w:eastAsia="es-MX"/>
-        </w:rPr>
-        <w:t xml:space="preserve"> el cual al momento de presionar el botón de enviar mensaje, este manda el mensaje e informa con un cuadro de dialogo arriba de la ventana que dice que se ha presionado ese botón y también se </w:t>
-      </w:r>
-      <w:proofErr w:type="spellStart"/>
-      <w:r>
-        <w:rPr>
-          <w:rFonts w:ascii="Arial" w:eastAsia="Times New Roman" w:hAnsi="Arial" w:cs="Arial"/>
-          <w:color w:val="000000" w:themeColor="text1"/>
-          <w:lang w:eastAsia="es-MX"/>
-        </w:rPr>
-        <w:t>utilizo</w:t>
-      </w:r>
-      <w:proofErr w:type="spellEnd"/>
-      <w:r>
-        <w:rPr>
-          <w:rFonts w:ascii="Arial" w:eastAsia="Times New Roman" w:hAnsi="Arial" w:cs="Arial"/>
-          <w:color w:val="000000" w:themeColor="text1"/>
-          <w:lang w:eastAsia="es-MX"/>
-        </w:rPr>
-        <w:t xml:space="preserve"> el </w:t>
-      </w:r>
-      <w:proofErr w:type="spellStart"/>
-      <w:r>
-        <w:rPr>
-          <w:rFonts w:ascii="Arial" w:eastAsia="Times New Roman" w:hAnsi="Arial" w:cs="Arial"/>
-          <w:color w:val="000000" w:themeColor="text1"/>
-          <w:lang w:eastAsia="es-MX"/>
-        </w:rPr>
-        <w:t>mousedown</w:t>
-      </w:r>
-      <w:proofErr w:type="spellEnd"/>
-      <w:r>
-        <w:rPr>
-          <w:rFonts w:ascii="Arial" w:eastAsia="Times New Roman" w:hAnsi="Arial" w:cs="Arial"/>
-          <w:color w:val="000000" w:themeColor="text1"/>
-          <w:lang w:eastAsia="es-MX"/>
-        </w:rPr>
-        <w:t xml:space="preserve"> el cual al presionarlo cambiará de color para hacer saber al usuario que ha sido presionado.</w:t>
+        <w:t>Se agregó como adicional la opción de mostrar/ocultar elementos en este caso ocultar el texto que incluyen las imágenes de los productos, al pasar el mouse por encima de cada imagen se mostrará el texto correspondiente y al quitar el mouse se volverá a quitar.</w:t>
       </w:r>
     </w:p>
     <w:p>
@@ -2185,10 +1865,10 @@
           <w:lang w:eastAsia="es-MX"/>
         </w:rPr>
         <w:drawing>
-          <wp:inline distT="0" distB="0" distL="0" distR="0" wp14:anchorId="1A00B2B0" wp14:editId="4D83F971">
-            <wp:extent cx="4648200" cy="2362338"/>
-            <wp:effectExtent l="0" t="0" r="0" b="0"/>
-            <wp:docPr id="15" name="Imagen 15"/>
+          <wp:inline distT="0" distB="0" distL="0" distR="0" wp14:anchorId="0C233984" wp14:editId="40C25C25">
+            <wp:extent cx="5943600" cy="2812415"/>
+            <wp:effectExtent l="0" t="0" r="0" b="6985"/>
+            <wp:docPr id="1" name="Imagen 1"/>
             <wp:cNvGraphicFramePr>
               <a:graphicFrameLocks xmlns:a="http://schemas.openxmlformats.org/drawingml/2006/main" noChangeAspect="1"/>
             </wp:cNvGraphicFramePr>
@@ -2208,7 +1888,7 @@
                   <pic:spPr>
                     <a:xfrm>
                       <a:off x="0" y="0"/>
-                      <a:ext cx="4661512" cy="2369103"/>
+                      <a:ext cx="5943600" cy="2812415"/>
                     </a:xfrm>
                     <a:prstGeom prst="rect">
                       <a:avLst/>
@@ -2239,11 +1919,12 @@
           <w:color w:val="000000" w:themeColor="text1"/>
           <w:lang w:eastAsia="es-MX"/>
         </w:rPr>
+        <w:lastRenderedPageBreak/>
         <w:drawing>
-          <wp:inline distT="0" distB="0" distL="0" distR="0" wp14:anchorId="439697D5" wp14:editId="0E584241">
-            <wp:extent cx="5943600" cy="2981325"/>
-            <wp:effectExtent l="0" t="0" r="0" b="9525"/>
-            <wp:docPr id="16" name="Imagen 16"/>
+          <wp:inline distT="0" distB="0" distL="0" distR="0" wp14:anchorId="5DEEFBF1" wp14:editId="38D0A6FC">
+            <wp:extent cx="5943600" cy="2823210"/>
+            <wp:effectExtent l="0" t="0" r="0" b="0"/>
+            <wp:docPr id="7" name="Imagen 7"/>
             <wp:cNvGraphicFramePr>
               <a:graphicFrameLocks xmlns:a="http://schemas.openxmlformats.org/drawingml/2006/main" noChangeAspect="1"/>
             </wp:cNvGraphicFramePr>
@@ -2263,7 +1944,7 @@
                   <pic:spPr>
                     <a:xfrm>
                       <a:off x="0" y="0"/>
-                      <a:ext cx="5943600" cy="2981325"/>
+                      <a:ext cx="5943600" cy="2823210"/>
                     </a:xfrm>
                     <a:prstGeom prst="rect">
                       <a:avLst/>
@@ -2275,25 +1956,21 @@
           </wp:inline>
         </w:drawing>
       </w:r>
-    </w:p>
-    <w:p>
-      <w:pPr>
-        <w:tabs>
-          <w:tab w:val="left" w:pos="1260"/>
-        </w:tabs>
+      <w:r>
         <w:rPr>
           <w:rFonts w:ascii="Arial" w:eastAsia="Times New Roman" w:hAnsi="Arial" w:cs="Arial"/>
           <w:color w:val="000000" w:themeColor="text1"/>
           <w:lang w:eastAsia="es-MX"/>
         </w:rPr>
-      </w:pPr>
+        <w:br/>
+      </w:r>
       <w:r>
         <w:rPr>
           <w:rFonts w:ascii="Arial" w:eastAsia="Times New Roman" w:hAnsi="Arial" w:cs="Arial"/>
           <w:color w:val="000000" w:themeColor="text1"/>
           <w:lang w:eastAsia="es-MX"/>
         </w:rPr>
-        <w:t>Se agregó como adicional la opción de mostrar/ocultar elementos en este caso ocultar el texto que incluyen las imágenes de los productos, al pasar el mouse por encima de cada imagen se mostrará el texto correspondiente y al quitar el mouse se volverá a quitar.</w:t>
+        <w:t>Al pasar el mouse por encima se mostrará el texto correspondiente y con un evento de mouse se mostrará la imagen en color amarillo.</w:t>
       </w:r>
     </w:p>
     <w:p>
@@ -2307,19 +1984,39 @@
           <w:lang w:eastAsia="es-MX"/>
         </w:rPr>
       </w:pPr>
-      <w:r>
+    </w:p>
+    <w:p>
+      <w:pPr>
+        <w:tabs>
+          <w:tab w:val="left" w:pos="1260"/>
+        </w:tabs>
         <w:rPr>
           <w:rFonts w:ascii="Arial" w:eastAsia="Times New Roman" w:hAnsi="Arial" w:cs="Arial"/>
+          <w:color w:val="000000" w:themeColor="text1"/>
+          <w:lang w:eastAsia="es-MX"/>
+        </w:rPr>
+      </w:pPr>
+    </w:p>
+    <w:p>
+      <w:pPr>
+        <w:pStyle w:val="Ttulo2"/>
+      </w:pPr>
+      <w:r>
+        <w:t>Animaciones y transiciones.</w:t>
+      </w:r>
+    </w:p>
+    <w:p>
+      <w:r>
+        <w:rPr>
           <w:noProof/>
-          <w:color w:val="000000" w:themeColor="text1"/>
-          <w:lang w:eastAsia="es-MX"/>
-        </w:rPr>
-        <w:lastRenderedPageBreak/>
+          <w:lang w:eastAsia="es-MX"/>
+          <w14:ligatures w14:val="standardContextual"/>
+        </w:rPr>
         <w:drawing>
-          <wp:inline distT="0" distB="0" distL="0" distR="0" wp14:anchorId="0C233984" wp14:editId="40C25C25">
-            <wp:extent cx="5943600" cy="2812415"/>
-            <wp:effectExtent l="0" t="0" r="0" b="6985"/>
-            <wp:docPr id="1" name="Imagen 1"/>
+          <wp:inline distT="0" distB="0" distL="0" distR="0" wp14:anchorId="009D5DAB" wp14:editId="7D288913">
+            <wp:extent cx="5943600" cy="1562100"/>
+            <wp:effectExtent l="0" t="0" r="0" b="0"/>
+            <wp:docPr id="3" name="Imagen 3"/>
             <wp:cNvGraphicFramePr>
               <a:graphicFrameLocks xmlns:a="http://schemas.openxmlformats.org/drawingml/2006/main" noChangeAspect="1"/>
             </wp:cNvGraphicFramePr>
@@ -2339,7 +2036,7 @@
                   <pic:spPr>
                     <a:xfrm>
                       <a:off x="0" y="0"/>
-                      <a:ext cx="5943600" cy="2812415"/>
+                      <a:ext cx="5943600" cy="1562100"/>
                     </a:xfrm>
                     <a:prstGeom prst="rect">
                       <a:avLst/>
@@ -2358,23 +2055,120 @@
           <w:tab w:val="left" w:pos="1260"/>
         </w:tabs>
         <w:rPr>
-          <w:rFonts w:ascii="Arial" w:eastAsia="Times New Roman" w:hAnsi="Arial" w:cs="Arial"/>
+          <w:rFonts w:ascii="Arial" w:hAnsi="Arial" w:cs="Arial"/>
+        </w:rPr>
+      </w:pPr>
+    </w:p>
+    <w:p>
+      <w:pPr>
+        <w:tabs>
+          <w:tab w:val="left" w:pos="1260"/>
+        </w:tabs>
+        <w:rPr>
+          <w:rFonts w:ascii="Arial" w:hAnsi="Arial" w:cs="Arial"/>
+        </w:rPr>
+      </w:pPr>
+    </w:p>
+    <w:p>
+      <w:pPr>
+        <w:tabs>
+          <w:tab w:val="left" w:pos="1260"/>
+        </w:tabs>
+        <w:rPr>
+          <w:rFonts w:ascii="Arial" w:hAnsi="Arial" w:cs="Arial"/>
+        </w:rPr>
+      </w:pPr>
+    </w:p>
+    <w:p>
+      <w:pPr>
+        <w:tabs>
+          <w:tab w:val="left" w:pos="1260"/>
+        </w:tabs>
+        <w:rPr>
+          <w:rFonts w:ascii="Arial" w:hAnsi="Arial" w:cs="Arial"/>
+        </w:rPr>
+      </w:pPr>
+    </w:p>
+    <w:p>
+      <w:pPr>
+        <w:tabs>
+          <w:tab w:val="left" w:pos="1260"/>
+        </w:tabs>
+        <w:rPr>
+          <w:rFonts w:ascii="Arial" w:hAnsi="Arial" w:cs="Arial"/>
+        </w:rPr>
+      </w:pPr>
+    </w:p>
+    <w:p>
+      <w:pPr>
+        <w:tabs>
+          <w:tab w:val="left" w:pos="1260"/>
+        </w:tabs>
+        <w:rPr>
+          <w:rFonts w:ascii="Arial" w:hAnsi="Arial" w:cs="Arial"/>
+        </w:rPr>
+      </w:pPr>
+    </w:p>
+    <w:p>
+      <w:pPr>
+        <w:pStyle w:val="Sinespaciado"/>
+        <w:rPr>
           <w:color w:val="000000" w:themeColor="text1"/>
-          <w:lang w:eastAsia="es-MX"/>
-        </w:rPr>
-      </w:pPr>
-      <w:r>
-        <w:rPr>
-          <w:rFonts w:ascii="Arial" w:eastAsia="Times New Roman" w:hAnsi="Arial" w:cs="Arial"/>
+        </w:rPr>
+      </w:pPr>
+    </w:p>
+    <w:p>
+      <w:pPr>
+        <w:pStyle w:val="Sinespaciado"/>
+      </w:pPr>
+    </w:p>
+    <w:p>
+      <w:pPr>
+        <w:pStyle w:val="Sinespaciado"/>
+        <w:rPr>
+          <w:rStyle w:val="Ttulo1Car"/>
+          <w:rFonts w:asciiTheme="minorHAnsi" w:eastAsiaTheme="minorHAnsi" w:hAnsiTheme="minorHAnsi" w:cstheme="minorBidi"/>
+          <w:b w:val="0"/>
+          <w:color w:val="auto"/>
+          <w:sz w:val="24"/>
+          <w:szCs w:val="24"/>
+        </w:rPr>
+      </w:pPr>
+    </w:p>
+    <w:p>
+      <w:pPr>
+        <w:tabs>
+          <w:tab w:val="left" w:pos="1260"/>
+        </w:tabs>
+        <w:rPr>
+          <w:rFonts w:ascii="Arial" w:eastAsiaTheme="majorEastAsia" w:hAnsi="Arial" w:cs="Arial"/>
+          <w:b/>
+          <w:color w:val="000000" w:themeColor="text1"/>
+          <w:sz w:val="28"/>
+          <w:szCs w:val="32"/>
+        </w:rPr>
+      </w:pPr>
+    </w:p>
+    <w:p>
+      <w:pPr>
+        <w:tabs>
+          <w:tab w:val="left" w:pos="1260"/>
+        </w:tabs>
+        <w:rPr>
+          <w:rFonts w:ascii="Arial" w:hAnsi="Arial" w:cs="Arial"/>
+        </w:rPr>
+      </w:pPr>
+      <w:r>
+        <w:rPr>
           <w:noProof/>
-          <w:color w:val="000000" w:themeColor="text1"/>
-          <w:lang w:eastAsia="es-MX"/>
+          <w:lang w:eastAsia="es-MX"/>
+          <w14:ligatures w14:val="standardContextual"/>
         </w:rPr>
         <w:drawing>
-          <wp:inline distT="0" distB="0" distL="0" distR="0" wp14:anchorId="5DEEFBF1" wp14:editId="38D0A6FC">
-            <wp:extent cx="5943600" cy="2823210"/>
+          <wp:inline distT="0" distB="0" distL="0" distR="0" wp14:anchorId="13D7ACFE" wp14:editId="4542419D">
+            <wp:extent cx="5943600" cy="1911985"/>
             <wp:effectExtent l="0" t="0" r="0" b="0"/>
-            <wp:docPr id="7" name="Imagen 7"/>
+            <wp:docPr id="4" name="Imagen 4"/>
             <wp:cNvGraphicFramePr>
               <a:graphicFrameLocks xmlns:a="http://schemas.openxmlformats.org/drawingml/2006/main" noChangeAspect="1"/>
             </wp:cNvGraphicFramePr>
@@ -2394,7 +2188,7 @@
                   <pic:spPr>
                     <a:xfrm>
                       <a:off x="0" y="0"/>
-                      <a:ext cx="5943600" cy="2823210"/>
+                      <a:ext cx="5943600" cy="1911985"/>
                     </a:xfrm>
                     <a:prstGeom prst="rect">
                       <a:avLst/>
@@ -2406,84 +2200,68 @@
           </wp:inline>
         </w:drawing>
       </w:r>
-      <w:r>
-        <w:rPr>
-          <w:rFonts w:ascii="Arial" w:eastAsia="Times New Roman" w:hAnsi="Arial" w:cs="Arial"/>
-          <w:color w:val="000000" w:themeColor="text1"/>
-          <w:lang w:eastAsia="es-MX"/>
-        </w:rPr>
-        <w:br/>
-      </w:r>
-      <w:r>
-        <w:rPr>
-          <w:rFonts w:ascii="Arial" w:eastAsia="Times New Roman" w:hAnsi="Arial" w:cs="Arial"/>
-          <w:color w:val="000000" w:themeColor="text1"/>
-          <w:lang w:eastAsia="es-MX"/>
-        </w:rPr>
-        <w:t>Al pasar el mouse por encima se mostrará el texto correspondiente y con un evento de mouse se mostrará la imagen en color amarillo.</w:t>
-      </w:r>
-    </w:p>
-    <w:p>
-      <w:pPr>
-        <w:tabs>
-          <w:tab w:val="left" w:pos="1260"/>
-        </w:tabs>
-        <w:rPr>
-          <w:rFonts w:ascii="Arial" w:eastAsia="Times New Roman" w:hAnsi="Arial" w:cs="Arial"/>
-          <w:color w:val="000000" w:themeColor="text1"/>
-          <w:lang w:eastAsia="es-MX"/>
-        </w:rPr>
-      </w:pPr>
-    </w:p>
-    <w:p>
-      <w:pPr>
-        <w:tabs>
-          <w:tab w:val="left" w:pos="1260"/>
-        </w:tabs>
-        <w:rPr>
-          <w:rFonts w:ascii="Arial" w:eastAsia="Times New Roman" w:hAnsi="Arial" w:cs="Arial"/>
-          <w:color w:val="000000" w:themeColor="text1"/>
-          <w:lang w:eastAsia="es-MX"/>
-        </w:rPr>
-      </w:pPr>
-    </w:p>
-    <w:p>
-      <w:pPr>
-        <w:pStyle w:val="Ttulo2"/>
-      </w:pPr>
-      <w:r>
-        <w:t>Animaciones y transiciones.</w:t>
-      </w:r>
-    </w:p>
-    <w:p>
-      <w:pPr>
-        <w:tabs>
-          <w:tab w:val="left" w:pos="1260"/>
-        </w:tabs>
-        <w:rPr>
-          <w:rFonts w:ascii="Arial" w:hAnsi="Arial" w:cs="Arial"/>
-        </w:rPr>
-      </w:pPr>
-    </w:p>
-    <w:p>
-      <w:pPr>
-        <w:tabs>
-          <w:tab w:val="left" w:pos="1260"/>
-        </w:tabs>
-        <w:rPr>
-          <w:rFonts w:ascii="Arial" w:hAnsi="Arial" w:cs="Arial"/>
-        </w:rPr>
-      </w:pPr>
-    </w:p>
-    <w:p>
-      <w:pPr>
-        <w:tabs>
-          <w:tab w:val="left" w:pos="1260"/>
-        </w:tabs>
-        <w:rPr>
-          <w:rFonts w:ascii="Arial" w:hAnsi="Arial" w:cs="Arial"/>
-        </w:rPr>
-      </w:pPr>
+    </w:p>
+    <w:p>
+      <w:pPr>
+        <w:tabs>
+          <w:tab w:val="left" w:pos="1260"/>
+        </w:tabs>
+        <w:rPr>
+          <w:rFonts w:ascii="Arial" w:hAnsi="Arial" w:cs="Arial"/>
+        </w:rPr>
+      </w:pPr>
+      <w:r>
+        <w:rPr>
+          <w:rFonts w:ascii="Arial" w:hAnsi="Arial" w:cs="Arial"/>
+        </w:rPr>
+        <w:t xml:space="preserve">Se agrego un carrusel el cual se mueve al pasar un determinado tiempo </w:t>
+      </w:r>
+    </w:p>
+    <w:p>
+      <w:pPr>
+        <w:tabs>
+          <w:tab w:val="left" w:pos="1260"/>
+        </w:tabs>
+        <w:rPr>
+          <w:rFonts w:ascii="Arial" w:hAnsi="Arial" w:cs="Arial"/>
+        </w:rPr>
+      </w:pPr>
+      <w:r>
+        <w:rPr>
+          <w:rFonts w:ascii="Arial" w:hAnsi="Arial" w:cs="Arial"/>
+        </w:rPr>
+        <w:t xml:space="preserve">El cual deja de moverse al mover el mouse encima de cualquier logo </w:t>
+      </w:r>
+    </w:p>
+    <w:p>
+      <w:pPr>
+        <w:tabs>
+          <w:tab w:val="left" w:pos="1260"/>
+        </w:tabs>
+        <w:rPr>
+          <w:rFonts w:ascii="Arial" w:hAnsi="Arial" w:cs="Arial"/>
+        </w:rPr>
+      </w:pPr>
+      <w:r>
+        <w:rPr>
+          <w:rFonts w:ascii="Arial" w:hAnsi="Arial" w:cs="Arial"/>
+        </w:rPr>
+        <w:t>Además se puede hacer manual el movimiento del carrusel</w:t>
+      </w:r>
+      <w:r>
+        <w:rPr>
+          <w:rFonts w:ascii="Arial" w:hAnsi="Arial" w:cs="Arial"/>
+        </w:rPr>
+        <w:t xml:space="preserve"> utilizando java scrip y css  además mejorando la funcionalidad que ofrecia bootstrap</w:t>
+      </w:r>
+      <w:bookmarkStart w:id="6" w:name="_GoBack"/>
+      <w:bookmarkEnd w:id="6"/>
+      <w:r>
+        <w:rPr>
+          <w:rFonts w:ascii="Arial" w:hAnsi="Arial" w:cs="Arial"/>
+        </w:rPr>
+        <w:t xml:space="preserve"> </w:t>
+      </w:r>
     </w:p>
     <w:p>
       <w:pPr>
@@ -2531,33 +2309,17 @@
           <w:color w:val="000000" w:themeColor="text1"/>
           <w:u w:val="none"/>
         </w:rPr>
-        <w:t xml:space="preserve">Repositorio de </w:t>
-      </w:r>
-      <w:proofErr w:type="spellStart"/>
-      <w:r>
-        <w:rPr>
-          <w:rStyle w:val="Hipervnculo"/>
-          <w:color w:val="000000" w:themeColor="text1"/>
-          <w:u w:val="none"/>
-        </w:rPr>
-        <w:t>Github</w:t>
-      </w:r>
-      <w:proofErr w:type="spellEnd"/>
-      <w:r>
-        <w:rPr>
-          <w:rStyle w:val="Hipervnculo"/>
-          <w:color w:val="000000" w:themeColor="text1"/>
-          <w:u w:val="none"/>
-        </w:rPr>
-        <w:t>:</w:t>
+        <w:t>Repositorio de Github:</w:t>
       </w:r>
       <w:bookmarkEnd w:id="7"/>
     </w:p>
     <w:p>
       <w:pPr>
-        <w:pStyle w:val="Sinespaciado"/>
-        <w:rPr>
-          <w:color w:val="000000" w:themeColor="text1"/>
+        <w:tabs>
+          <w:tab w:val="left" w:pos="1260"/>
+        </w:tabs>
+        <w:rPr>
+          <w:rFonts w:ascii="Arial" w:hAnsi="Arial" w:cs="Arial"/>
         </w:rPr>
       </w:pPr>
       <w:hyperlink r:id="rId12" w:history="1">
@@ -2569,78 +2331,6 @@
           <w:t>https://github.com/Adriansounu/navamedranocalebadrianUnidad1.git</w:t>
         </w:r>
       </w:hyperlink>
-    </w:p>
-    <w:p>
-      <w:pPr>
-        <w:pStyle w:val="Sinespaciado"/>
-      </w:pPr>
-    </w:p>
-    <w:p>
-      <w:pPr>
-        <w:pStyle w:val="Sinespaciado"/>
-        <w:rPr>
-          <w:rStyle w:val="Ttulo1Car"/>
-          <w:rFonts w:asciiTheme="minorHAnsi" w:eastAsiaTheme="minorHAnsi" w:hAnsiTheme="minorHAnsi" w:cstheme="minorBidi"/>
-          <w:b w:val="0"/>
-          <w:color w:val="auto"/>
-          <w:sz w:val="24"/>
-          <w:szCs w:val="24"/>
-        </w:rPr>
-      </w:pPr>
-    </w:p>
-    <w:p>
-      <w:pPr>
-        <w:tabs>
-          <w:tab w:val="left" w:pos="1260"/>
-        </w:tabs>
-        <w:rPr>
-          <w:rFonts w:ascii="Arial" w:eastAsiaTheme="majorEastAsia" w:hAnsi="Arial" w:cs="Arial"/>
-          <w:b/>
-          <w:color w:val="000000" w:themeColor="text1"/>
-          <w:sz w:val="28"/>
-          <w:szCs w:val="32"/>
-        </w:rPr>
-      </w:pPr>
-    </w:p>
-    <w:p>
-      <w:pPr>
-        <w:tabs>
-          <w:tab w:val="left" w:pos="1260"/>
-        </w:tabs>
-        <w:rPr>
-          <w:rFonts w:ascii="Arial" w:hAnsi="Arial" w:cs="Arial"/>
-        </w:rPr>
-      </w:pPr>
-    </w:p>
-    <w:p>
-      <w:pPr>
-        <w:tabs>
-          <w:tab w:val="left" w:pos="1260"/>
-        </w:tabs>
-        <w:rPr>
-          <w:rFonts w:ascii="Arial" w:hAnsi="Arial" w:cs="Arial"/>
-        </w:rPr>
-      </w:pPr>
-    </w:p>
-    <w:p>
-      <w:pPr>
-        <w:tabs>
-          <w:tab w:val="left" w:pos="1260"/>
-        </w:tabs>
-        <w:rPr>
-          <w:rFonts w:ascii="Arial" w:hAnsi="Arial" w:cs="Arial"/>
-        </w:rPr>
-      </w:pPr>
-    </w:p>
-    <w:p>
-      <w:pPr>
-        <w:tabs>
-          <w:tab w:val="left" w:pos="1260"/>
-        </w:tabs>
-        <w:rPr>
-          <w:rFonts w:ascii="Arial" w:hAnsi="Arial" w:cs="Arial"/>
-        </w:rPr>
-      </w:pPr>
     </w:p>
     <w:p>
       <w:pPr>
@@ -2703,7 +2393,7 @@
 </file>
 
 <file path=word/styles.xml><?xml version="1.0" encoding="utf-8"?>
-<w:styles xmlns:mc="http://schemas.openxmlformats.org/markup-compatibility/2006" xmlns:r="http://schemas.openxmlformats.org/officeDocument/2006/relationships" xmlns:w="http://schemas.openxmlformats.org/wordprocessingml/2006/main" xmlns:w14="http://schemas.microsoft.com/office/word/2010/wordml" xmlns:w15="http://schemas.microsoft.com/office/word/2012/wordml" mc:Ignorable="w14 w15">
+<w:styles xmlns:mc="http://schemas.openxmlformats.org/markup-compatibility/2006" xmlns:r="http://schemas.openxmlformats.org/officeDocument/2006/relationships" xmlns:w="http://schemas.openxmlformats.org/wordprocessingml/2006/main" xmlns:w14="http://schemas.microsoft.com/office/word/2010/wordml" xmlns:w15="http://schemas.microsoft.com/office/word/2012/wordml" xmlns:w16se="http://schemas.microsoft.com/office/word/2015/wordml/symex" mc:Ignorable="w14 w15 w16se">
   <w:docDefaults>
     <w:rPrDefault>
       <w:rPr>
@@ -3249,7 +2939,7 @@
       <w14:ligatures w14:val="none"/>
     </w:rPr>
   </w:style>
-  <w:style w:type="paragraph" w:styleId="TtulodeTDC">
+  <w:style w:type="paragraph" w:styleId="TtuloTDC">
     <w:name w:val="TOC Heading"/>
     <w:basedOn w:val="Ttulo1"/>
     <w:next w:val="Normal"/>
@@ -3609,7 +3299,7 @@
 </file>
 
 <file path=customXml/itemProps1.xml><?xml version="1.0" encoding="utf-8"?>
-<ds:datastoreItem xmlns:ds="http://schemas.openxmlformats.org/officeDocument/2006/customXml" ds:itemID="{A8CE2BBA-9536-4028-A219-944876A7B2BB}">
+<ds:datastoreItem xmlns:ds="http://schemas.openxmlformats.org/officeDocument/2006/customXml" ds:itemID="{8D0B3A62-8F27-4478-843A-B981CDF48202}">
   <ds:schemaRefs>
     <ds:schemaRef ds:uri="http://schemas.openxmlformats.org/officeDocument/2006/bibliography"/>
   </ds:schemaRefs>

</xml_diff>